<commit_message>
avancé le Compte rendu
</commit_message>
<xml_diff>
--- a/Stupide Vautour/Stupide Vautour/Resources/Compte rendu de programmation.docx
+++ b/Stupide Vautour/Stupide Vautour/Resources/Compte rendu de programmation.docx
@@ -4,7 +4,7 @@
   <w:body>
     <w:p>
       <w:pPr>
-        <w:pStyle w:val="Titre"/>
+        <w:pStyle w:val="Title"/>
         <w:jc w:val="center"/>
       </w:pPr>
       <w:r>
@@ -13,7 +13,7 @@
     </w:p>
     <w:p>
       <w:pPr>
-        <w:pStyle w:val="Titre1"/>
+        <w:pStyle w:val="Heading1"/>
         <w:spacing w:before="0" w:line="240" w:lineRule="auto"/>
         <w:jc w:val="center"/>
         <w:rPr>
@@ -31,7 +31,7 @@
     <w:p/>
     <w:p>
       <w:pPr>
-        <w:pStyle w:val="Titre2"/>
+        <w:pStyle w:val="Heading2"/>
       </w:pPr>
       <w:r>
         <w:t>Principe des IA :</w:t>
@@ -39,7 +39,7 @@
     </w:p>
     <w:p>
       <w:pPr>
-        <w:pStyle w:val="Titre3"/>
+        <w:pStyle w:val="Heading3"/>
         <w:numPr>
           <w:ilvl w:val="0"/>
           <w:numId w:val="2"/>
@@ -49,10 +49,55 @@
         <w:t>Niveau facile</w:t>
       </w:r>
     </w:p>
-    <w:p/>
     <w:p>
       <w:pPr>
-        <w:pStyle w:val="Titre3"/>
+        <w:spacing w:after="0"/>
+        <w:ind w:left="708"/>
+      </w:pPr>
+    </w:p>
+    <w:p>
+      <w:pPr>
+        <w:ind w:left="708"/>
+      </w:pPr>
+      <w:r>
+        <w:t xml:space="preserve">L’objectif de l’IA facile est de gagner </w:t>
+      </w:r>
+      <w:r>
+        <w:t xml:space="preserve">à tout prix </w:t>
+      </w:r>
+      <w:r>
+        <w:t xml:space="preserve">le tour. En effet, </w:t>
+      </w:r>
+      <w:r>
+        <w:t>que</w:t>
+      </w:r>
+      <w:r>
+        <w:t xml:space="preserve"> </w:t>
+      </w:r>
+      <w:r>
+        <w:t>la carte animale en jeu</w:t>
+      </w:r>
+      <w:r>
+        <w:t xml:space="preserve"> possède une</w:t>
+      </w:r>
+      <w:r>
+        <w:t xml:space="preserve"> force positive</w:t>
+      </w:r>
+      <w:r>
+        <w:t xml:space="preserve"> ou négative, l’IA va poser le maximum qu’il peut, soit pour obtenir ces points ou soit pour éviter d’avoir des points négatifs</w:t>
+      </w:r>
+      <w:r>
+        <w:t xml:space="preserve">. </w:t>
+      </w:r>
+      <w:r>
+        <w:t>Pour cela, il va jouer aléatoirement parmi ces trois cartes les plus grandes.</w:t>
+      </w:r>
+      <w:bookmarkStart w:id="0" w:name="_GoBack"/>
+      <w:bookmarkEnd w:id="0"/>
+    </w:p>
+    <w:p>
+      <w:pPr>
+        <w:pStyle w:val="Heading3"/>
         <w:numPr>
           <w:ilvl w:val="0"/>
           <w:numId w:val="2"/>
@@ -62,27 +107,1705 @@
         <w:t>Niveau moyen</w:t>
       </w:r>
     </w:p>
-    <w:p/>
     <w:p>
       <w:pPr>
-        <w:pStyle w:val="Titre3"/>
+        <w:spacing w:after="0"/>
+        <w:ind w:left="360"/>
+      </w:pPr>
+    </w:p>
+    <w:p>
+      <w:pPr>
+        <w:ind w:left="708"/>
+      </w:pPr>
+      <w:r>
+        <w:t>L’IA moyen joue la carte</w:t>
+      </w:r>
+      <w:r>
+        <w:t xml:space="preserve"> de son jeu</w:t>
+      </w:r>
+      <w:r>
+        <w:t xml:space="preserve"> </w:t>
+      </w:r>
+      <w:r>
+        <w:t xml:space="preserve">qui a autant d’importance que la carte animale en jeu. </w:t>
+      </w:r>
+      <w:r>
+        <w:t xml:space="preserve">Pour cela, il va tout d’abord calculer </w:t>
+      </w:r>
+      <w:r>
+        <w:t>le coefficient d’importance de la carte animal</w:t>
+      </w:r>
+      <w:r>
+        <w:t xml:space="preserve"> en fonction des autres cartes animales </w:t>
+      </w:r>
+      <w:r>
+        <w:t>de la pioche. Puis, à partir de ce</w:t>
+      </w:r>
+      <w:r>
+        <w:t xml:space="preserve"> coefficient, l’IA va retrouver la position de la carte idéal</w:t>
+      </w:r>
+      <w:r>
+        <w:t xml:space="preserve">e </w:t>
+      </w:r>
+      <w:r>
+        <w:t xml:space="preserve">de son jeu </w:t>
+      </w:r>
+      <w:r>
+        <w:t>à jouer</w:t>
+      </w:r>
+      <w:r>
+        <w:t xml:space="preserve">. </w:t>
+      </w:r>
+      <w:r>
+        <w:t>On applique ensuite la loi normale à cette position idéale pour faire intervenir l’aléatoire et ainsi obtenir la position de la carte à jouer.</w:t>
+      </w:r>
+    </w:p>
+    <w:p>
+      <w:pPr>
+        <w:ind w:left="708"/>
+      </w:pPr>
+      <w:r>
+        <mc:AlternateContent>
+          <mc:Choice Requires="wps">
+            <w:drawing>
+              <wp:anchor distT="0" distB="0" distL="114300" distR="114300" simplePos="0" relativeHeight="251711488" behindDoc="0" locked="0" layoutInCell="1" allowOverlap="1" wp14:anchorId="4E5C4D15" wp14:editId="4605FCF7">
+                <wp:simplePos x="0" y="0"/>
+                <wp:positionH relativeFrom="column">
+                  <wp:posOffset>2929255</wp:posOffset>
+                </wp:positionH>
+                <wp:positionV relativeFrom="paragraph">
+                  <wp:posOffset>1040765</wp:posOffset>
+                </wp:positionV>
+                <wp:extent cx="1337310" cy="330835"/>
+                <wp:effectExtent l="0" t="0" r="15240" b="12065"/>
+                <wp:wrapNone/>
+                <wp:docPr id="44" name="Zone de texte 16"/>
+                <wp:cNvGraphicFramePr/>
+                <a:graphic xmlns:a="http://schemas.openxmlformats.org/drawingml/2006/main">
+                  <a:graphicData uri="http://schemas.microsoft.com/office/word/2010/wordprocessingShape">
+                    <wps:wsp>
+                      <wps:cNvSpPr txBox="1"/>
+                      <wps:spPr>
+                        <a:xfrm>
+                          <a:off x="0" y="0"/>
+                          <a:ext cx="1337310" cy="330835"/>
+                        </a:xfrm>
+                        <a:prstGeom prst="rect">
+                          <a:avLst/>
+                        </a:prstGeom>
+                        <a:solidFill>
+                          <a:schemeClr val="lt1"/>
+                        </a:solidFill>
+                        <a:ln w="6350">
+                          <a:solidFill>
+                            <a:prstClr val="black"/>
+                          </a:solidFill>
+                        </a:ln>
+                        <a:effectLst/>
+                      </wps:spPr>
+                      <wps:style>
+                        <a:lnRef idx="0">
+                          <a:schemeClr val="accent1"/>
+                        </a:lnRef>
+                        <a:fillRef idx="0">
+                          <a:schemeClr val="accent1"/>
+                        </a:fillRef>
+                        <a:effectRef idx="0">
+                          <a:schemeClr val="accent1"/>
+                        </a:effectRef>
+                        <a:fontRef idx="minor">
+                          <a:schemeClr val="dk1"/>
+                        </a:fontRef>
+                      </wps:style>
+                      <wps:txbx>
+                        <w:txbxContent>
+                          <w:p>
+                            <w:r>
+                              <w:t>Valeur =Force</w:t>
+                            </w:r>
+                          </w:p>
+                        </w:txbxContent>
+                      </wps:txbx>
+                      <wps:bodyPr rot="0" spcFirstLastPara="0" vertOverflow="overflow" horzOverflow="overflow" vert="horz" wrap="square" lIns="91440" tIns="45720" rIns="91440" bIns="45720" numCol="1" spcCol="0" rtlCol="0" fromWordArt="0" anchor="t" anchorCtr="0" forceAA="0" compatLnSpc="1">
+                        <a:prstTxWarp prst="textNoShape">
+                          <a:avLst/>
+                        </a:prstTxWarp>
+                        <a:noAutofit/>
+                      </wps:bodyPr>
+                    </wps:wsp>
+                  </a:graphicData>
+                </a:graphic>
+              </wp:anchor>
+            </w:drawing>
+          </mc:Choice>
+          <mc:Fallback>
+            <w:pict>
+              <v:shapetype id="_x0000_t202" coordsize="21600,21600" o:spt="202" path="m,l,21600r21600,l21600,xe">
+                <v:stroke joinstyle="miter"/>
+                <v:path gradientshapeok="t" o:connecttype="rect"/>
+              </v:shapetype>
+              <v:shape id="Zone de texte 16" o:spid="_x0000_s1026" type="#_x0000_t202" style="position:absolute;left:0;text-align:left;margin-left:230.65pt;margin-top:81.95pt;width:105.3pt;height:26.05pt;z-index:251711488;visibility:visible;mso-wrap-style:square;mso-wrap-distance-left:9pt;mso-wrap-distance-top:0;mso-wrap-distance-right:9pt;mso-wrap-distance-bottom:0;mso-position-horizontal:absolute;mso-position-horizontal-relative:text;mso-position-vertical:absolute;mso-position-vertical-relative:text;v-text-anchor:top" o:gfxdata="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" fillcolor="white [3201]" strokeweight=".5pt">
+                <v:textbox>
+                  <w:txbxContent>
+                    <w:p>
+                      <w:r>
+                        <w:t>Valeur =Force</w:t>
+                      </w:r>
+                    </w:p>
+                  </w:txbxContent>
+                </v:textbox>
+              </v:shape>
+            </w:pict>
+          </mc:Fallback>
+        </mc:AlternateContent>
+      </w:r>
+      <w:r>
+        <mc:AlternateContent>
+          <mc:Choice Requires="wps">
+            <w:drawing>
+              <wp:anchor distT="0" distB="0" distL="114300" distR="114300" simplePos="0" relativeHeight="251710464" behindDoc="0" locked="0" layoutInCell="1" allowOverlap="1" wp14:anchorId="38A06634" wp14:editId="7C7DBAAB">
+                <wp:simplePos x="0" y="0"/>
+                <wp:positionH relativeFrom="column">
+                  <wp:posOffset>3538855</wp:posOffset>
+                </wp:positionH>
+                <wp:positionV relativeFrom="paragraph">
+                  <wp:posOffset>1316990</wp:posOffset>
+                </wp:positionV>
+                <wp:extent cx="0" cy="347345"/>
+                <wp:effectExtent l="95250" t="0" r="95250" b="52705"/>
+                <wp:wrapNone/>
+                <wp:docPr id="42" name="Connecteur droit avec flèche 18"/>
+                <wp:cNvGraphicFramePr/>
+                <a:graphic xmlns:a="http://schemas.openxmlformats.org/drawingml/2006/main">
+                  <a:graphicData uri="http://schemas.microsoft.com/office/word/2010/wordprocessingShape">
+                    <wps:wsp>
+                      <wps:cNvCnPr/>
+                      <wps:spPr>
+                        <a:xfrm>
+                          <a:off x="0" y="0"/>
+                          <a:ext cx="0" cy="347345"/>
+                        </a:xfrm>
+                        <a:prstGeom prst="straightConnector1">
+                          <a:avLst/>
+                        </a:prstGeom>
+                        <a:ln>
+                          <a:tailEnd type="arrow"/>
+                        </a:ln>
+                      </wps:spPr>
+                      <wps:style>
+                        <a:lnRef idx="1">
+                          <a:schemeClr val="accent1"/>
+                        </a:lnRef>
+                        <a:fillRef idx="0">
+                          <a:schemeClr val="accent1"/>
+                        </a:fillRef>
+                        <a:effectRef idx="0">
+                          <a:schemeClr val="accent1"/>
+                        </a:effectRef>
+                        <a:fontRef idx="minor">
+                          <a:schemeClr val="tx1"/>
+                        </a:fontRef>
+                      </wps:style>
+                      <wps:bodyPr/>
+                    </wps:wsp>
+                  </a:graphicData>
+                </a:graphic>
+              </wp:anchor>
+            </w:drawing>
+          </mc:Choice>
+          <mc:Fallback>
+            <w:pict>
+              <v:shapetype id="_x0000_t32" coordsize="21600,21600" o:spt="32" o:oned="t" path="m,l21600,21600e" filled="f">
+                <v:path arrowok="t" fillok="f" o:connecttype="none"/>
+                <o:lock v:ext="edit" shapetype="t"/>
+              </v:shapetype>
+              <v:shape id="Connecteur droit avec flèche 18" o:spid="_x0000_s1026" type="#_x0000_t32" style="position:absolute;margin-left:278.65pt;margin-top:103.7pt;width:0;height:27.35pt;z-index:251710464;visibility:visible;mso-wrap-style:square;mso-wrap-distance-left:9pt;mso-wrap-distance-top:0;mso-wrap-distance-right:9pt;mso-wrap-distance-bottom:0;mso-position-horizontal:absolute;mso-position-horizontal-relative:text;mso-position-vertical:absolute;mso-position-vertical-relative:text" o:gfxdata="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" strokecolor="#629dd1 [3204]" strokeweight="1pt">
+                <v:stroke endarrow="open"/>
+              </v:shape>
+            </w:pict>
+          </mc:Fallback>
+        </mc:AlternateContent>
+      </w:r>
+      <w:r>
+        <mc:AlternateContent>
+          <mc:Choice Requires="wps">
+            <w:drawing>
+              <wp:anchor distT="0" distB="0" distL="114300" distR="114300" simplePos="0" relativeHeight="251709440" behindDoc="0" locked="0" layoutInCell="1" allowOverlap="1" wp14:anchorId="01825DC1" wp14:editId="015360D7">
+                <wp:simplePos x="0" y="0"/>
+                <wp:positionH relativeFrom="column">
+                  <wp:posOffset>3538855</wp:posOffset>
+                </wp:positionH>
+                <wp:positionV relativeFrom="paragraph">
+                  <wp:posOffset>659765</wp:posOffset>
+                </wp:positionV>
+                <wp:extent cx="0" cy="347345"/>
+                <wp:effectExtent l="95250" t="0" r="95250" b="52705"/>
+                <wp:wrapNone/>
+                <wp:docPr id="40" name="Connecteur droit avec flèche 17"/>
+                <wp:cNvGraphicFramePr/>
+                <a:graphic xmlns:a="http://schemas.openxmlformats.org/drawingml/2006/main">
+                  <a:graphicData uri="http://schemas.microsoft.com/office/word/2010/wordprocessingShape">
+                    <wps:wsp>
+                      <wps:cNvCnPr/>
+                      <wps:spPr>
+                        <a:xfrm>
+                          <a:off x="0" y="0"/>
+                          <a:ext cx="0" cy="347345"/>
+                        </a:xfrm>
+                        <a:prstGeom prst="straightConnector1">
+                          <a:avLst/>
+                        </a:prstGeom>
+                        <a:ln>
+                          <a:tailEnd type="arrow"/>
+                        </a:ln>
+                      </wps:spPr>
+                      <wps:style>
+                        <a:lnRef idx="1">
+                          <a:schemeClr val="accent1"/>
+                        </a:lnRef>
+                        <a:fillRef idx="0">
+                          <a:schemeClr val="accent1"/>
+                        </a:fillRef>
+                        <a:effectRef idx="0">
+                          <a:schemeClr val="accent1"/>
+                        </a:effectRef>
+                        <a:fontRef idx="minor">
+                          <a:schemeClr val="tx1"/>
+                        </a:fontRef>
+                      </wps:style>
+                      <wps:bodyPr/>
+                    </wps:wsp>
+                  </a:graphicData>
+                </a:graphic>
+              </wp:anchor>
+            </w:drawing>
+          </mc:Choice>
+          <mc:Fallback>
+            <w:pict>
+              <v:shape id="Connecteur droit avec flèche 17" o:spid="_x0000_s1026" type="#_x0000_t32" style="position:absolute;margin-left:278.65pt;margin-top:51.95pt;width:0;height:27.35pt;z-index:251709440;visibility:visible;mso-wrap-style:square;mso-wrap-distance-left:9pt;mso-wrap-distance-top:0;mso-wrap-distance-right:9pt;mso-wrap-distance-bottom:0;mso-position-horizontal:absolute;mso-position-horizontal-relative:text;mso-position-vertical:absolute;mso-position-vertical-relative:text" o:gfxdata="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" strokecolor="#629dd1 [3204]" strokeweight="1pt">
+                <v:stroke endarrow="open"/>
+              </v:shape>
+            </w:pict>
+          </mc:Fallback>
+        </mc:AlternateContent>
+      </w:r>
+      <w:r>
+        <mc:AlternateContent>
+          <mc:Choice Requires="wps">
+            <w:drawing>
+              <wp:anchor distT="0" distB="0" distL="114300" distR="114300" simplePos="0" relativeHeight="251708416" behindDoc="0" locked="0" layoutInCell="1" allowOverlap="1" wp14:anchorId="64566CBD" wp14:editId="62968711">
+                <wp:simplePos x="0" y="0"/>
+                <wp:positionH relativeFrom="column">
+                  <wp:posOffset>3017520</wp:posOffset>
+                </wp:positionH>
+                <wp:positionV relativeFrom="paragraph">
+                  <wp:posOffset>393700</wp:posOffset>
+                </wp:positionV>
+                <wp:extent cx="1140460" cy="266065"/>
+                <wp:effectExtent l="0" t="0" r="21590" b="19685"/>
+                <wp:wrapNone/>
+                <wp:docPr id="39" name="Zone de texte 2"/>
+                <wp:cNvGraphicFramePr/>
+                <a:graphic xmlns:a="http://schemas.openxmlformats.org/drawingml/2006/main">
+                  <a:graphicData uri="http://schemas.microsoft.com/office/word/2010/wordprocessingShape">
+                    <wps:wsp>
+                      <wps:cNvSpPr txBox="1"/>
+                      <wps:spPr>
+                        <a:xfrm>
+                          <a:off x="0" y="0"/>
+                          <a:ext cx="1140460" cy="266065"/>
+                        </a:xfrm>
+                        <a:prstGeom prst="rect">
+                          <a:avLst/>
+                        </a:prstGeom>
+                        <a:solidFill>
+                          <a:schemeClr val="lt1"/>
+                        </a:solidFill>
+                        <a:ln w="6350">
+                          <a:solidFill>
+                            <a:prstClr val="black"/>
+                          </a:solidFill>
+                        </a:ln>
+                        <a:effectLst/>
+                      </wps:spPr>
+                      <wps:style>
+                        <a:lnRef idx="0">
+                          <a:schemeClr val="accent1"/>
+                        </a:lnRef>
+                        <a:fillRef idx="0">
+                          <a:schemeClr val="accent1"/>
+                        </a:fillRef>
+                        <a:effectRef idx="0">
+                          <a:schemeClr val="accent1"/>
+                        </a:effectRef>
+                        <a:fontRef idx="minor">
+                          <a:schemeClr val="dk1"/>
+                        </a:fontRef>
+                      </wps:style>
+                      <wps:txbx>
+                        <w:txbxContent>
+                          <w:p>
+                            <w:r>
+                              <w:t>Force Positive</w:t>
+                            </w:r>
+                          </w:p>
+                        </w:txbxContent>
+                      </wps:txbx>
+                      <wps:bodyPr rot="0" spcFirstLastPara="0" vertOverflow="overflow" horzOverflow="overflow" vert="horz" wrap="square" lIns="91440" tIns="45720" rIns="91440" bIns="45720" numCol="1" spcCol="0" rtlCol="0" fromWordArt="0" anchor="t" anchorCtr="0" forceAA="0" compatLnSpc="1">
+                        <a:prstTxWarp prst="textNoShape">
+                          <a:avLst/>
+                        </a:prstTxWarp>
+                        <a:noAutofit/>
+                      </wps:bodyPr>
+                    </wps:wsp>
+                  </a:graphicData>
+                </a:graphic>
+              </wp:anchor>
+            </w:drawing>
+          </mc:Choice>
+          <mc:Fallback>
+            <w:pict>
+              <v:shape id="Zone de texte 2" o:spid="_x0000_s1027" type="#_x0000_t202" style="position:absolute;left:0;text-align:left;margin-left:237.6pt;margin-top:31pt;width:89.8pt;height:20.95pt;z-index:251708416;visibility:visible;mso-wrap-style:square;mso-wrap-distance-left:9pt;mso-wrap-distance-top:0;mso-wrap-distance-right:9pt;mso-wrap-distance-bottom:0;mso-position-horizontal:absolute;mso-position-horizontal-relative:text;mso-position-vertical:absolute;mso-position-vertical-relative:text;v-text-anchor:top" o:gfxdata="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" fillcolor="white [3201]" strokeweight=".5pt">
+                <v:textbox>
+                  <w:txbxContent>
+                    <w:p>
+                      <w:r>
+                        <w:t>Force Positive</w:t>
+                      </w:r>
+                    </w:p>
+                  </w:txbxContent>
+                </v:textbox>
+              </v:shape>
+            </w:pict>
+          </mc:Fallback>
+        </mc:AlternateContent>
+      </w:r>
+      <w:r>
+        <mc:AlternateContent>
+          <mc:Choice Requires="wps">
+            <w:drawing>
+              <wp:anchor distT="0" distB="0" distL="114300" distR="114300" simplePos="0" relativeHeight="251707392" behindDoc="0" locked="0" layoutInCell="1" allowOverlap="1" wp14:anchorId="0F7521C6" wp14:editId="1B9D65D9">
+                <wp:simplePos x="0" y="0"/>
+                <wp:positionH relativeFrom="column">
+                  <wp:posOffset>1310005</wp:posOffset>
+                </wp:positionH>
+                <wp:positionV relativeFrom="paragraph">
+                  <wp:posOffset>412115</wp:posOffset>
+                </wp:positionV>
+                <wp:extent cx="1134745" cy="294640"/>
+                <wp:effectExtent l="0" t="0" r="27305" b="10160"/>
+                <wp:wrapNone/>
+                <wp:docPr id="38" name="Zone de texte 1"/>
+                <wp:cNvGraphicFramePr/>
+                <a:graphic xmlns:a="http://schemas.openxmlformats.org/drawingml/2006/main">
+                  <a:graphicData uri="http://schemas.microsoft.com/office/word/2010/wordprocessingShape">
+                    <wps:wsp>
+                      <wps:cNvSpPr txBox="1"/>
+                      <wps:spPr>
+                        <a:xfrm>
+                          <a:off x="0" y="0"/>
+                          <a:ext cx="1134745" cy="294640"/>
+                        </a:xfrm>
+                        <a:prstGeom prst="rect">
+                          <a:avLst/>
+                        </a:prstGeom>
+                        <a:solidFill>
+                          <a:schemeClr val="lt1"/>
+                        </a:solidFill>
+                        <a:ln w="6350">
+                          <a:solidFill>
+                            <a:prstClr val="black"/>
+                          </a:solidFill>
+                        </a:ln>
+                        <a:effectLst/>
+                      </wps:spPr>
+                      <wps:style>
+                        <a:lnRef idx="0">
+                          <a:schemeClr val="accent1"/>
+                        </a:lnRef>
+                        <a:fillRef idx="0">
+                          <a:schemeClr val="accent1"/>
+                        </a:fillRef>
+                        <a:effectRef idx="0">
+                          <a:schemeClr val="accent1"/>
+                        </a:effectRef>
+                        <a:fontRef idx="minor">
+                          <a:schemeClr val="dk1"/>
+                        </a:fontRef>
+                      </wps:style>
+                      <wps:txbx>
+                        <w:txbxContent>
+                          <w:p>
+                            <w:r>
+                              <w:t>Force Négative</w:t>
+                            </w:r>
+                          </w:p>
+                        </w:txbxContent>
+                      </wps:txbx>
+                      <wps:bodyPr rot="0" spcFirstLastPara="0" vertOverflow="overflow" horzOverflow="overflow" vert="horz" wrap="square" lIns="91440" tIns="45720" rIns="91440" bIns="45720" numCol="1" spcCol="0" rtlCol="0" fromWordArt="0" anchor="t" anchorCtr="0" forceAA="0" compatLnSpc="1">
+                        <a:prstTxWarp prst="textNoShape">
+                          <a:avLst/>
+                        </a:prstTxWarp>
+                        <a:noAutofit/>
+                      </wps:bodyPr>
+                    </wps:wsp>
+                  </a:graphicData>
+                </a:graphic>
+              </wp:anchor>
+            </w:drawing>
+          </mc:Choice>
+          <mc:Fallback>
+            <w:pict>
+              <v:shape id="Zone de texte 1" o:spid="_x0000_s1028" type="#_x0000_t202" style="position:absolute;left:0;text-align:left;margin-left:103.15pt;margin-top:32.45pt;width:89.35pt;height:23.2pt;z-index:251707392;visibility:visible;mso-wrap-style:square;mso-wrap-distance-left:9pt;mso-wrap-distance-top:0;mso-wrap-distance-right:9pt;mso-wrap-distance-bottom:0;mso-position-horizontal:absolute;mso-position-horizontal-relative:text;mso-position-vertical:absolute;mso-position-vertical-relative:text;v-text-anchor:top" o:gfxdata="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" fillcolor="white [3201]" strokeweight=".5pt">
+                <v:textbox>
+                  <w:txbxContent>
+                    <w:p>
+                      <w:r>
+                        <w:t>Force Négative</w:t>
+                      </w:r>
+                    </w:p>
+                  </w:txbxContent>
+                </v:textbox>
+              </v:shape>
+            </w:pict>
+          </mc:Fallback>
+        </mc:AlternateContent>
+      </w:r>
+      <w:r>
+        <mc:AlternateContent>
+          <mc:Choice Requires="wps">
+            <w:drawing>
+              <wp:anchor distT="0" distB="0" distL="114300" distR="114300" simplePos="0" relativeHeight="251706368" behindDoc="0" locked="0" layoutInCell="1" allowOverlap="1" wp14:anchorId="02651061" wp14:editId="7A320345">
+                <wp:simplePos x="0" y="0"/>
+                <wp:positionH relativeFrom="column">
+                  <wp:posOffset>2361565</wp:posOffset>
+                </wp:positionH>
+                <wp:positionV relativeFrom="paragraph">
+                  <wp:posOffset>41275</wp:posOffset>
+                </wp:positionV>
+                <wp:extent cx="908050" cy="266065"/>
+                <wp:effectExtent l="0" t="0" r="25400" b="19685"/>
+                <wp:wrapNone/>
+                <wp:docPr id="37" name="Zone de texte 65"/>
+                <wp:cNvGraphicFramePr/>
+                <a:graphic xmlns:a="http://schemas.openxmlformats.org/drawingml/2006/main">
+                  <a:graphicData uri="http://schemas.microsoft.com/office/word/2010/wordprocessingShape">
+                    <wps:wsp>
+                      <wps:cNvSpPr txBox="1"/>
+                      <wps:spPr>
+                        <a:xfrm>
+                          <a:off x="0" y="0"/>
+                          <a:ext cx="908050" cy="266065"/>
+                        </a:xfrm>
+                        <a:prstGeom prst="rect">
+                          <a:avLst/>
+                        </a:prstGeom>
+                        <a:solidFill>
+                          <a:schemeClr val="lt1"/>
+                        </a:solidFill>
+                        <a:ln w="6350">
+                          <a:solidFill>
+                            <a:prstClr val="black"/>
+                          </a:solidFill>
+                        </a:ln>
+                        <a:effectLst/>
+                      </wps:spPr>
+                      <wps:style>
+                        <a:lnRef idx="0">
+                          <a:schemeClr val="accent1"/>
+                        </a:lnRef>
+                        <a:fillRef idx="0">
+                          <a:schemeClr val="accent1"/>
+                        </a:fillRef>
+                        <a:effectRef idx="0">
+                          <a:schemeClr val="accent1"/>
+                        </a:effectRef>
+                        <a:fontRef idx="minor">
+                          <a:schemeClr val="dk1"/>
+                        </a:fontRef>
+                      </wps:style>
+                      <wps:txbx>
+                        <w:txbxContent>
+                          <w:p>
+                            <w:pPr>
+                              <w:jc w:val="center"/>
+                              <w:rPr>
+                                <w:b/>
+                                <w:color w:val="596984" w:themeColor="accent3" w:themeShade="BF"/>
+                              </w:rPr>
+                            </w:pPr>
+                            <w:r>
+                              <w:rPr>
+                                <w:b/>
+                                <w:color w:val="596984" w:themeColor="accent3" w:themeShade="BF"/>
+                              </w:rPr>
+                              <w:t>Pioche</w:t>
+                            </w:r>
+                          </w:p>
+                        </w:txbxContent>
+                      </wps:txbx>
+                      <wps:bodyPr rot="0" spcFirstLastPara="0" vertOverflow="overflow" horzOverflow="overflow" vert="horz" wrap="square" lIns="91440" tIns="45720" rIns="91440" bIns="45720" numCol="1" spcCol="0" rtlCol="0" fromWordArt="0" anchor="t" anchorCtr="0" forceAA="0" compatLnSpc="1">
+                        <a:prstTxWarp prst="textNoShape">
+                          <a:avLst/>
+                        </a:prstTxWarp>
+                        <a:noAutofit/>
+                      </wps:bodyPr>
+                    </wps:wsp>
+                  </a:graphicData>
+                </a:graphic>
+              </wp:anchor>
+            </w:drawing>
+          </mc:Choice>
+          <mc:Fallback>
+            <w:pict>
+              <v:shape id="Zone de texte 65" o:spid="_x0000_s1029" type="#_x0000_t202" style="position:absolute;left:0;text-align:left;margin-left:185.95pt;margin-top:3.25pt;width:71.5pt;height:20.95pt;z-index:251706368;visibility:visible;mso-wrap-style:square;mso-wrap-distance-left:9pt;mso-wrap-distance-top:0;mso-wrap-distance-right:9pt;mso-wrap-distance-bottom:0;mso-position-horizontal:absolute;mso-position-horizontal-relative:text;mso-position-vertical:absolute;mso-position-vertical-relative:text;v-text-anchor:top" o:gfxdata="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" fillcolor="white [3201]" strokeweight=".5pt">
+                <v:textbox>
+                  <w:txbxContent>
+                    <w:p>
+                      <w:pPr>
+                        <w:jc w:val="center"/>
+                        <w:rPr>
+                          <w:b/>
+                          <w:color w:val="596984" w:themeColor="accent3" w:themeShade="BF"/>
+                        </w:rPr>
+                      </w:pPr>
+                      <w:r>
+                        <w:rPr>
+                          <w:b/>
+                          <w:color w:val="596984" w:themeColor="accent3" w:themeShade="BF"/>
+                        </w:rPr>
+                        <w:t>Pioche</w:t>
+                      </w:r>
+                    </w:p>
+                  </w:txbxContent>
+                </v:textbox>
+              </v:shape>
+            </w:pict>
+          </mc:Fallback>
+        </mc:AlternateContent>
+      </w:r>
+      <w:r>
+        <mc:AlternateContent>
+          <mc:Choice Requires="wps">
+            <w:drawing>
+              <wp:anchor distT="0" distB="0" distL="114300" distR="114300" simplePos="0" relativeHeight="251704320" behindDoc="0" locked="0" layoutInCell="1" allowOverlap="1" wp14:anchorId="1763BD42" wp14:editId="68605C79">
+                <wp:simplePos x="0" y="0"/>
+                <wp:positionH relativeFrom="column">
+                  <wp:posOffset>2818765</wp:posOffset>
+                </wp:positionH>
+                <wp:positionV relativeFrom="paragraph">
+                  <wp:posOffset>2063750</wp:posOffset>
+                </wp:positionV>
+                <wp:extent cx="0" cy="418465"/>
+                <wp:effectExtent l="95250" t="0" r="57150" b="57785"/>
+                <wp:wrapNone/>
+                <wp:docPr id="35" name="Connecteur droit avec flèche 63"/>
+                <wp:cNvGraphicFramePr/>
+                <a:graphic xmlns:a="http://schemas.openxmlformats.org/drawingml/2006/main">
+                  <a:graphicData uri="http://schemas.microsoft.com/office/word/2010/wordprocessingShape">
+                    <wps:wsp>
+                      <wps:cNvCnPr/>
+                      <wps:spPr>
+                        <a:xfrm>
+                          <a:off x="0" y="0"/>
+                          <a:ext cx="0" cy="418465"/>
+                        </a:xfrm>
+                        <a:prstGeom prst="straightConnector1">
+                          <a:avLst/>
+                        </a:prstGeom>
+                        <a:ln>
+                          <a:tailEnd type="arrow"/>
+                        </a:ln>
+                      </wps:spPr>
+                      <wps:style>
+                        <a:lnRef idx="1">
+                          <a:schemeClr val="accent1"/>
+                        </a:lnRef>
+                        <a:fillRef idx="0">
+                          <a:schemeClr val="accent1"/>
+                        </a:fillRef>
+                        <a:effectRef idx="0">
+                          <a:schemeClr val="accent1"/>
+                        </a:effectRef>
+                        <a:fontRef idx="minor">
+                          <a:schemeClr val="tx1"/>
+                        </a:fontRef>
+                      </wps:style>
+                      <wps:bodyPr/>
+                    </wps:wsp>
+                  </a:graphicData>
+                </a:graphic>
+              </wp:anchor>
+            </w:drawing>
+          </mc:Choice>
+          <mc:Fallback>
+            <w:pict>
+              <v:shape id="Connecteur droit avec flèche 63" o:spid="_x0000_s1026" type="#_x0000_t32" style="position:absolute;margin-left:221.95pt;margin-top:162.5pt;width:0;height:32.95pt;z-index:251704320;visibility:visible;mso-wrap-style:square;mso-wrap-distance-left:9pt;mso-wrap-distance-top:0;mso-wrap-distance-right:9pt;mso-wrap-distance-bottom:0;mso-position-horizontal:absolute;mso-position-horizontal-relative:text;mso-position-vertical:absolute;mso-position-vertical-relative:text" o:gfxdata="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" strokecolor="#629dd1 [3204]" strokeweight="1pt">
+                <v:stroke endarrow="open"/>
+              </v:shape>
+            </w:pict>
+          </mc:Fallback>
+        </mc:AlternateContent>
+      </w:r>
+      <w:r>
+        <mc:AlternateContent>
+          <mc:Choice Requires="wps">
+            <w:drawing>
+              <wp:anchor distT="0" distB="0" distL="114300" distR="114300" simplePos="0" relativeHeight="251703296" behindDoc="0" locked="0" layoutInCell="1" allowOverlap="1" wp14:anchorId="53C88372" wp14:editId="4E677F0F">
+                <wp:simplePos x="0" y="0"/>
+                <wp:positionH relativeFrom="column">
+                  <wp:posOffset>1386205</wp:posOffset>
+                </wp:positionH>
+                <wp:positionV relativeFrom="paragraph">
+                  <wp:posOffset>1670685</wp:posOffset>
+                </wp:positionV>
+                <wp:extent cx="3066415" cy="365760"/>
+                <wp:effectExtent l="0" t="0" r="19685" b="15240"/>
+                <wp:wrapNone/>
+                <wp:docPr id="34" name="Zone de texte 61"/>
+                <wp:cNvGraphicFramePr/>
+                <a:graphic xmlns:a="http://schemas.openxmlformats.org/drawingml/2006/main">
+                  <a:graphicData uri="http://schemas.microsoft.com/office/word/2010/wordprocessingShape">
+                    <wps:wsp>
+                      <wps:cNvSpPr txBox="1"/>
+                      <wps:spPr>
+                        <a:xfrm>
+                          <a:off x="0" y="0"/>
+                          <a:ext cx="3066415" cy="365760"/>
+                        </a:xfrm>
+                        <a:prstGeom prst="rect">
+                          <a:avLst/>
+                        </a:prstGeom>
+                        <a:solidFill>
+                          <a:schemeClr val="lt1"/>
+                        </a:solidFill>
+                        <a:ln w="6350">
+                          <a:solidFill>
+                            <a:prstClr val="black"/>
+                          </a:solidFill>
+                        </a:ln>
+                        <a:effectLst/>
+                      </wps:spPr>
+                      <wps:style>
+                        <a:lnRef idx="0">
+                          <a:schemeClr val="accent1"/>
+                        </a:lnRef>
+                        <a:fillRef idx="0">
+                          <a:schemeClr val="accent1"/>
+                        </a:fillRef>
+                        <a:effectRef idx="0">
+                          <a:schemeClr val="accent1"/>
+                        </a:effectRef>
+                        <a:fontRef idx="minor">
+                          <a:schemeClr val="dk1"/>
+                        </a:fontRef>
+                      </wps:style>
+                      <wps:txbx>
+                        <w:txbxContent>
+                          <w:p>
+                            <w:pPr>
+                              <w:jc w:val="center"/>
+                            </w:pPr>
+                            <w:r>
+                              <w:t>Valeur * PositionCarte/NbCartePioche</w:t>
+                            </w:r>
+                          </w:p>
+                          <w:p>
+                            <w:r>
+                              <w:t>=</w:t>
+                            </w:r>
+                          </w:p>
+                        </w:txbxContent>
+                      </wps:txbx>
+                      <wps:bodyPr rot="0" spcFirstLastPara="0" vertOverflow="overflow" horzOverflow="overflow" vert="horz" wrap="square" lIns="91440" tIns="45720" rIns="91440" bIns="45720" numCol="1" spcCol="0" rtlCol="0" fromWordArt="0" anchor="ctr" anchorCtr="0" forceAA="0" compatLnSpc="1">
+                        <a:prstTxWarp prst="textNoShape">
+                          <a:avLst/>
+                        </a:prstTxWarp>
+                        <a:noAutofit/>
+                      </wps:bodyPr>
+                    </wps:wsp>
+                  </a:graphicData>
+                </a:graphic>
+              </wp:anchor>
+            </w:drawing>
+          </mc:Choice>
+          <mc:Fallback>
+            <w:pict>
+              <v:shape id="Zone de texte 61" o:spid="_x0000_s1030" type="#_x0000_t202" style="position:absolute;left:0;text-align:left;margin-left:109.15pt;margin-top:131.55pt;width:241.45pt;height:28.8pt;z-index:251703296;visibility:visible;mso-wrap-style:square;mso-wrap-distance-left:9pt;mso-wrap-distance-top:0;mso-wrap-distance-right:9pt;mso-wrap-distance-bottom:0;mso-position-horizontal:absolute;mso-position-horizontal-relative:text;mso-position-vertical:absolute;mso-position-vertical-relative:text;v-text-anchor:middle" o:gfxdata="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" fillcolor="white [3201]" strokeweight=".5pt">
+                <v:textbox>
+                  <w:txbxContent>
+                    <w:p>
+                      <w:pPr>
+                        <w:jc w:val="center"/>
+                      </w:pPr>
+                      <w:r>
+                        <w:t>Valeur * PositionCarte/NbCartePioche</w:t>
+                      </w:r>
+                    </w:p>
+                    <w:p>
+                      <w:r>
+                        <w:t>=</w:t>
+                      </w:r>
+                    </w:p>
+                  </w:txbxContent>
+                </v:textbox>
+              </v:shape>
+            </w:pict>
+          </mc:Fallback>
+        </mc:AlternateContent>
+      </w:r>
+      <w:r>
+        <mc:AlternateContent>
+          <mc:Choice Requires="wps">
+            <w:drawing>
+              <wp:anchor distT="0" distB="0" distL="114300" distR="114300" simplePos="0" relativeHeight="251702272" behindDoc="0" locked="0" layoutInCell="1" allowOverlap="1" wp14:anchorId="738249B3" wp14:editId="68523D67">
+                <wp:simplePos x="0" y="0"/>
+                <wp:positionH relativeFrom="column">
+                  <wp:posOffset>1852295</wp:posOffset>
+                </wp:positionH>
+                <wp:positionV relativeFrom="paragraph">
+                  <wp:posOffset>1397000</wp:posOffset>
+                </wp:positionV>
+                <wp:extent cx="0" cy="269875"/>
+                <wp:effectExtent l="95250" t="0" r="57150" b="53975"/>
+                <wp:wrapNone/>
+                <wp:docPr id="28" name="Connecteur droit avec flèche 59"/>
+                <wp:cNvGraphicFramePr/>
+                <a:graphic xmlns:a="http://schemas.openxmlformats.org/drawingml/2006/main">
+                  <a:graphicData uri="http://schemas.microsoft.com/office/word/2010/wordprocessingShape">
+                    <wps:wsp>
+                      <wps:cNvCnPr/>
+                      <wps:spPr>
+                        <a:xfrm>
+                          <a:off x="0" y="0"/>
+                          <a:ext cx="0" cy="269875"/>
+                        </a:xfrm>
+                        <a:prstGeom prst="straightConnector1">
+                          <a:avLst/>
+                        </a:prstGeom>
+                        <a:ln>
+                          <a:tailEnd type="arrow"/>
+                        </a:ln>
+                      </wps:spPr>
+                      <wps:style>
+                        <a:lnRef idx="1">
+                          <a:schemeClr val="accent1"/>
+                        </a:lnRef>
+                        <a:fillRef idx="0">
+                          <a:schemeClr val="accent1"/>
+                        </a:fillRef>
+                        <a:effectRef idx="0">
+                          <a:schemeClr val="accent1"/>
+                        </a:effectRef>
+                        <a:fontRef idx="minor">
+                          <a:schemeClr val="tx1"/>
+                        </a:fontRef>
+                      </wps:style>
+                      <wps:bodyPr/>
+                    </wps:wsp>
+                  </a:graphicData>
+                </a:graphic>
+              </wp:anchor>
+            </w:drawing>
+          </mc:Choice>
+          <mc:Fallback>
+            <w:pict>
+              <v:shape id="Connecteur droit avec flèche 59" o:spid="_x0000_s1026" type="#_x0000_t32" style="position:absolute;margin-left:145.85pt;margin-top:110pt;width:0;height:21.25pt;z-index:251702272;visibility:visible;mso-wrap-style:square;mso-wrap-distance-left:9pt;mso-wrap-distance-top:0;mso-wrap-distance-right:9pt;mso-wrap-distance-bottom:0;mso-position-horizontal:absolute;mso-position-horizontal-relative:text;mso-position-vertical:absolute;mso-position-vertical-relative:text" o:gfxdata="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" strokecolor="#629dd1 [3204]" strokeweight="1pt">
+                <v:stroke endarrow="open"/>
+              </v:shape>
+            </w:pict>
+          </mc:Fallback>
+        </mc:AlternateContent>
+      </w:r>
+      <w:r>
+        <mc:AlternateContent>
+          <mc:Choice Requires="wps">
+            <w:drawing>
+              <wp:anchor distT="0" distB="0" distL="114300" distR="114300" simplePos="0" relativeHeight="251701248" behindDoc="0" locked="0" layoutInCell="1" allowOverlap="1" wp14:anchorId="360A8F7B" wp14:editId="4E2F2D36">
+                <wp:simplePos x="0" y="0"/>
+                <wp:positionH relativeFrom="column">
+                  <wp:posOffset>1195705</wp:posOffset>
+                </wp:positionH>
+                <wp:positionV relativeFrom="paragraph">
+                  <wp:posOffset>1056005</wp:posOffset>
+                </wp:positionV>
+                <wp:extent cx="1337310" cy="331470"/>
+                <wp:effectExtent l="0" t="0" r="15240" b="11430"/>
+                <wp:wrapNone/>
+                <wp:docPr id="27" name="Zone de texte 55"/>
+                <wp:cNvGraphicFramePr/>
+                <a:graphic xmlns:a="http://schemas.openxmlformats.org/drawingml/2006/main">
+                  <a:graphicData uri="http://schemas.microsoft.com/office/word/2010/wordprocessingShape">
+                    <wps:wsp>
+                      <wps:cNvSpPr txBox="1"/>
+                      <wps:spPr>
+                        <a:xfrm>
+                          <a:off x="0" y="0"/>
+                          <a:ext cx="1337310" cy="331470"/>
+                        </a:xfrm>
+                        <a:prstGeom prst="rect">
+                          <a:avLst/>
+                        </a:prstGeom>
+                        <a:solidFill>
+                          <a:schemeClr val="lt1"/>
+                        </a:solidFill>
+                        <a:ln w="6350">
+                          <a:solidFill>
+                            <a:prstClr val="black"/>
+                          </a:solidFill>
+                        </a:ln>
+                        <a:effectLst/>
+                      </wps:spPr>
+                      <wps:style>
+                        <a:lnRef idx="0">
+                          <a:schemeClr val="accent1"/>
+                        </a:lnRef>
+                        <a:fillRef idx="0">
+                          <a:schemeClr val="accent1"/>
+                        </a:fillRef>
+                        <a:effectRef idx="0">
+                          <a:schemeClr val="accent1"/>
+                        </a:effectRef>
+                        <a:fontRef idx="minor">
+                          <a:schemeClr val="dk1"/>
+                        </a:fontRef>
+                      </wps:style>
+                      <wps:txbx>
+                        <w:txbxContent>
+                          <w:p>
+                            <w:r>
+                              <w:t>Valeur =Force * -2</w:t>
+                            </w:r>
+                          </w:p>
+                        </w:txbxContent>
+                      </wps:txbx>
+                      <wps:bodyPr rot="0" spcFirstLastPara="0" vertOverflow="overflow" horzOverflow="overflow" vert="horz" wrap="square" lIns="91440" tIns="45720" rIns="91440" bIns="45720" numCol="1" spcCol="0" rtlCol="0" fromWordArt="0" anchor="t" anchorCtr="0" forceAA="0" compatLnSpc="1">
+                        <a:prstTxWarp prst="textNoShape">
+                          <a:avLst/>
+                        </a:prstTxWarp>
+                        <a:noAutofit/>
+                      </wps:bodyPr>
+                    </wps:wsp>
+                  </a:graphicData>
+                </a:graphic>
+              </wp:anchor>
+            </w:drawing>
+          </mc:Choice>
+          <mc:Fallback>
+            <w:pict>
+              <v:shape id="Zone de texte 55" o:spid="_x0000_s1031" type="#_x0000_t202" style="position:absolute;left:0;text-align:left;margin-left:94.15pt;margin-top:83.15pt;width:105.3pt;height:26.1pt;z-index:251701248;visibility:visible;mso-wrap-style:square;mso-wrap-distance-left:9pt;mso-wrap-distance-top:0;mso-wrap-distance-right:9pt;mso-wrap-distance-bottom:0;mso-position-horizontal:absolute;mso-position-horizontal-relative:text;mso-position-vertical:absolute;mso-position-vertical-relative:text;v-text-anchor:top" o:gfxdata="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" fillcolor="white [3201]" strokeweight=".5pt">
+                <v:textbox>
+                  <w:txbxContent>
+                    <w:p>
+                      <w:r>
+                        <w:t>Valeur =Force * -2</w:t>
+                      </w:r>
+                    </w:p>
+                  </w:txbxContent>
+                </v:textbox>
+              </v:shape>
+            </w:pict>
+          </mc:Fallback>
+        </mc:AlternateContent>
+      </w:r>
+      <w:r>
+        <mc:AlternateContent>
+          <mc:Choice Requires="wps">
+            <w:drawing>
+              <wp:anchor distT="0" distB="0" distL="114300" distR="114300" simplePos="0" relativeHeight="251700224" behindDoc="0" locked="0" layoutInCell="1" allowOverlap="1" wp14:anchorId="02E64E0F" wp14:editId="584D35F8">
+                <wp:simplePos x="0" y="0"/>
+                <wp:positionH relativeFrom="column">
+                  <wp:posOffset>1863090</wp:posOffset>
+                </wp:positionH>
+                <wp:positionV relativeFrom="paragraph">
+                  <wp:posOffset>708025</wp:posOffset>
+                </wp:positionV>
+                <wp:extent cx="0" cy="347345"/>
+                <wp:effectExtent l="95250" t="0" r="95250" b="52705"/>
+                <wp:wrapNone/>
+                <wp:docPr id="26" name="Connecteur droit avec flèche 54"/>
+                <wp:cNvGraphicFramePr/>
+                <a:graphic xmlns:a="http://schemas.openxmlformats.org/drawingml/2006/main">
+                  <a:graphicData uri="http://schemas.microsoft.com/office/word/2010/wordprocessingShape">
+                    <wps:wsp>
+                      <wps:cNvCnPr/>
+                      <wps:spPr>
+                        <a:xfrm>
+                          <a:off x="0" y="0"/>
+                          <a:ext cx="0" cy="347345"/>
+                        </a:xfrm>
+                        <a:prstGeom prst="straightConnector1">
+                          <a:avLst/>
+                        </a:prstGeom>
+                        <a:ln>
+                          <a:tailEnd type="arrow"/>
+                        </a:ln>
+                      </wps:spPr>
+                      <wps:style>
+                        <a:lnRef idx="1">
+                          <a:schemeClr val="accent1"/>
+                        </a:lnRef>
+                        <a:fillRef idx="0">
+                          <a:schemeClr val="accent1"/>
+                        </a:fillRef>
+                        <a:effectRef idx="0">
+                          <a:schemeClr val="accent1"/>
+                        </a:effectRef>
+                        <a:fontRef idx="minor">
+                          <a:schemeClr val="tx1"/>
+                        </a:fontRef>
+                      </wps:style>
+                      <wps:bodyPr/>
+                    </wps:wsp>
+                  </a:graphicData>
+                </a:graphic>
+              </wp:anchor>
+            </w:drawing>
+          </mc:Choice>
+          <mc:Fallback>
+            <w:pict>
+              <v:shape id="Connecteur droit avec flèche 54" o:spid="_x0000_s1026" type="#_x0000_t32" style="position:absolute;margin-left:146.7pt;margin-top:55.75pt;width:0;height:27.35pt;z-index:251700224;visibility:visible;mso-wrap-style:square;mso-wrap-distance-left:9pt;mso-wrap-distance-top:0;mso-wrap-distance-right:9pt;mso-wrap-distance-bottom:0;mso-position-horizontal:absolute;mso-position-horizontal-relative:text;mso-position-vertical:absolute;mso-position-vertical-relative:text" o:gfxdata="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" strokecolor="#629dd1 [3204]" strokeweight="1pt">
+                <v:stroke endarrow="open"/>
+              </v:shape>
+            </w:pict>
+          </mc:Fallback>
+        </mc:AlternateContent>
+      </w:r>
+    </w:p>
+    <w:p>
+      <w:r>
+        <mc:AlternateContent>
+          <mc:Choice Requires="wps">
+            <w:drawing>
+              <wp:anchor distT="0" distB="0" distL="114300" distR="114300" simplePos="0" relativeHeight="251705344" behindDoc="0" locked="0" layoutInCell="1" allowOverlap="1" wp14:anchorId="50E7D0E7" wp14:editId="684618B0">
+                <wp:simplePos x="0" y="0"/>
+                <wp:positionH relativeFrom="column">
+                  <wp:posOffset>1861820</wp:posOffset>
+                </wp:positionH>
+                <wp:positionV relativeFrom="paragraph">
+                  <wp:posOffset>3739515</wp:posOffset>
+                </wp:positionV>
+                <wp:extent cx="1927860" cy="309880"/>
+                <wp:effectExtent l="0" t="0" r="15240" b="13970"/>
+                <wp:wrapNone/>
+                <wp:docPr id="36" name="Zone de texte 64"/>
+                <wp:cNvGraphicFramePr/>
+                <a:graphic xmlns:a="http://schemas.openxmlformats.org/drawingml/2006/main">
+                  <a:graphicData uri="http://schemas.microsoft.com/office/word/2010/wordprocessingShape">
+                    <wps:wsp>
+                      <wps:cNvSpPr txBox="1"/>
+                      <wps:spPr>
+                        <a:xfrm>
+                          <a:off x="0" y="0"/>
+                          <a:ext cx="1927860" cy="309880"/>
+                        </a:xfrm>
+                        <a:prstGeom prst="rect">
+                          <a:avLst/>
+                        </a:prstGeom>
+                        <a:solidFill>
+                          <a:schemeClr val="lt1"/>
+                        </a:solidFill>
+                        <a:ln w="6350">
+                          <a:solidFill>
+                            <a:schemeClr val="accent1"/>
+                          </a:solidFill>
+                        </a:ln>
+                        <a:effectLst/>
+                      </wps:spPr>
+                      <wps:style>
+                        <a:lnRef idx="0">
+                          <a:schemeClr val="accent1"/>
+                        </a:lnRef>
+                        <a:fillRef idx="0">
+                          <a:schemeClr val="accent1"/>
+                        </a:fillRef>
+                        <a:effectRef idx="0">
+                          <a:schemeClr val="accent1"/>
+                        </a:effectRef>
+                        <a:fontRef idx="minor">
+                          <a:schemeClr val="dk1"/>
+                        </a:fontRef>
+                      </wps:style>
+                      <wps:txbx>
+                        <w:txbxContent>
+                          <w:p>
+                            <w:pPr>
+                              <w:jc w:val="center"/>
+                              <w:rPr>
+                                <w:b/>
+                                <w:color w:val="596984" w:themeColor="accent3" w:themeShade="BF"/>
+                                <w:lang w:val="en-US"/>
+                              </w:rPr>
+                            </w:pPr>
+                            <w:r>
+                              <w:rPr>
+                                <w:b/>
+                                <w:color w:val="596984" w:themeColor="accent3" w:themeShade="BF"/>
+                                <w:lang w:val="en-US"/>
+                              </w:rPr>
+                              <w:t xml:space="preserve">PosCarteAJouer </w:t>
+                            </w:r>
+                          </w:p>
+                        </w:txbxContent>
+                      </wps:txbx>
+                      <wps:bodyPr rot="0" spcFirstLastPara="0" vertOverflow="overflow" horzOverflow="overflow" vert="horz" wrap="square" lIns="91440" tIns="45720" rIns="91440" bIns="45720" numCol="1" spcCol="0" rtlCol="0" fromWordArt="0" anchor="t" anchorCtr="0" forceAA="0" compatLnSpc="1">
+                        <a:prstTxWarp prst="textNoShape">
+                          <a:avLst/>
+                        </a:prstTxWarp>
+                        <a:noAutofit/>
+                      </wps:bodyPr>
+                    </wps:wsp>
+                  </a:graphicData>
+                </a:graphic>
+              </wp:anchor>
+            </w:drawing>
+          </mc:Choice>
+          <mc:Fallback>
+            <w:pict>
+              <v:shape id="Zone de texte 64" o:spid="_x0000_s1032" type="#_x0000_t202" style="position:absolute;margin-left:146.6pt;margin-top:294.45pt;width:151.8pt;height:24.4pt;z-index:251705344;visibility:visible;mso-wrap-style:square;mso-wrap-distance-left:9pt;mso-wrap-distance-top:0;mso-wrap-distance-right:9pt;mso-wrap-distance-bottom:0;mso-position-horizontal:absolute;mso-position-horizontal-relative:text;mso-position-vertical:absolute;mso-position-vertical-relative:text;v-text-anchor:top" o:gfxdata="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" fillcolor="white [3201]" strokecolor="#629dd1 [3204]" strokeweight=".5pt">
+                <v:textbox>
+                  <w:txbxContent>
+                    <w:p>
+                      <w:pPr>
+                        <w:jc w:val="center"/>
+                        <w:rPr>
+                          <w:b/>
+                          <w:color w:val="596984" w:themeColor="accent3" w:themeShade="BF"/>
+                          <w:lang w:val="en-US"/>
+                        </w:rPr>
+                      </w:pPr>
+                      <w:r>
+                        <w:rPr>
+                          <w:b/>
+                          <w:color w:val="596984" w:themeColor="accent3" w:themeShade="BF"/>
+                          <w:lang w:val="en-US"/>
+                        </w:rPr>
+                        <w:t xml:space="preserve">PosCarteAJouer </w:t>
+                      </w:r>
+                    </w:p>
+                  </w:txbxContent>
+                </v:textbox>
+              </v:shape>
+            </w:pict>
+          </mc:Fallback>
+        </mc:AlternateContent>
+      </w:r>
+      <w:r>
+        <w:rPr>
+          <w:noProof/>
+          <w:lang w:val="en-US" w:eastAsia="en-US"/>
+        </w:rPr>
+        <mc:AlternateContent>
+          <mc:Choice Requires="wps">
+            <w:drawing>
+              <wp:anchor distT="0" distB="0" distL="114300" distR="114300" simplePos="0" relativeHeight="251721728" behindDoc="0" locked="0" layoutInCell="1" allowOverlap="1" wp14:anchorId="4E202757" wp14:editId="42922320">
+                <wp:simplePos x="0" y="0"/>
+                <wp:positionH relativeFrom="column">
+                  <wp:posOffset>3395980</wp:posOffset>
+                </wp:positionH>
+                <wp:positionV relativeFrom="paragraph">
+                  <wp:posOffset>3329940</wp:posOffset>
+                </wp:positionV>
+                <wp:extent cx="2400300" cy="370840"/>
+                <wp:effectExtent l="0" t="0" r="0" b="0"/>
+                <wp:wrapNone/>
+                <wp:docPr id="72" name="Text Box 72"/>
+                <wp:cNvGraphicFramePr/>
+                <a:graphic xmlns:a="http://schemas.openxmlformats.org/drawingml/2006/main">
+                  <a:graphicData uri="http://schemas.microsoft.com/office/word/2010/wordprocessingShape">
+                    <wps:wsp>
+                      <wps:cNvSpPr txBox="1"/>
+                      <wps:spPr>
+                        <a:xfrm>
+                          <a:off x="0" y="0"/>
+                          <a:ext cx="2400300" cy="370840"/>
+                        </a:xfrm>
+                        <a:prstGeom prst="rect">
+                          <a:avLst/>
+                        </a:prstGeom>
+                        <a:solidFill>
+                          <a:schemeClr val="lt1">
+                            <a:alpha val="0"/>
+                          </a:schemeClr>
+                        </a:solidFill>
+                        <a:ln w="6350">
+                          <a:noFill/>
+                        </a:ln>
+                        <a:effectLst/>
+                      </wps:spPr>
+                      <wps:style>
+                        <a:lnRef idx="0">
+                          <a:schemeClr val="accent1"/>
+                        </a:lnRef>
+                        <a:fillRef idx="0">
+                          <a:schemeClr val="accent1"/>
+                        </a:fillRef>
+                        <a:effectRef idx="0">
+                          <a:schemeClr val="accent1"/>
+                        </a:effectRef>
+                        <a:fontRef idx="minor">
+                          <a:schemeClr val="dk1"/>
+                        </a:fontRef>
+                      </wps:style>
+                      <wps:txbx>
+                        <w:txbxContent>
+                          <w:p>
+                            <w:pPr>
+                              <w:rPr>
+                                <w:color w:val="FFFFFF" w:themeColor="background1"/>
+                                <w:lang w:val="en-US"/>
+                              </w:rPr>
+                            </w:pPr>
+                            <w:r>
+                              <w:rPr>
+                                <w:color w:val="FFFFFF" w:themeColor="background1"/>
+                                <w:lang w:val="en-US"/>
+                              </w:rPr>
+                              <w:t>Application de la loi normale</w:t>
+                            </w:r>
+                          </w:p>
+                        </w:txbxContent>
+                      </wps:txbx>
+                      <wps:bodyPr rot="0" spcFirstLastPara="0" vertOverflow="overflow" horzOverflow="overflow" vert="horz" wrap="square" lIns="91440" tIns="45720" rIns="91440" bIns="45720" numCol="1" spcCol="0" rtlCol="0" fromWordArt="0" anchor="t" anchorCtr="0" forceAA="0" compatLnSpc="1">
+                        <a:prstTxWarp prst="textNoShape">
+                          <a:avLst/>
+                        </a:prstTxWarp>
+                        <a:noAutofit/>
+                      </wps:bodyPr>
+                    </wps:wsp>
+                  </a:graphicData>
+                </a:graphic>
+                <wp14:sizeRelH relativeFrom="margin">
+                  <wp14:pctWidth>0</wp14:pctWidth>
+                </wp14:sizeRelH>
+                <wp14:sizeRelV relativeFrom="margin">
+                  <wp14:pctHeight>0</wp14:pctHeight>
+                </wp14:sizeRelV>
+              </wp:anchor>
+            </w:drawing>
+          </mc:Choice>
+          <mc:Fallback>
+            <w:pict>
+              <v:shape id="Text Box 72" o:spid="_x0000_s1033" type="#_x0000_t202" style="position:absolute;margin-left:267.4pt;margin-top:262.2pt;width:189pt;height:29.2pt;z-index:251721728;visibility:visible;mso-wrap-style:square;mso-width-percent:0;mso-height-percent:0;mso-wrap-distance-left:9pt;mso-wrap-distance-top:0;mso-wrap-distance-right:9pt;mso-wrap-distance-bottom:0;mso-position-horizontal:absolute;mso-position-horizontal-relative:text;mso-position-vertical:absolute;mso-position-vertical-relative:text;mso-width-percent:0;mso-height-percent:0;mso-width-relative:margin;mso-height-relative:margin;v-text-anchor:top" o:gfxdata="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" fillcolor="white [3201]" stroked="f" strokeweight=".5pt">
+                <v:fill opacity="0"/>
+                <v:textbox>
+                  <w:txbxContent>
+                    <w:p>
+                      <w:pPr>
+                        <w:rPr>
+                          <w:color w:val="FFFFFF" w:themeColor="background1"/>
+                          <w:lang w:val="en-US"/>
+                        </w:rPr>
+                      </w:pPr>
+                      <w:r>
+                        <w:rPr>
+                          <w:color w:val="FFFFFF" w:themeColor="background1"/>
+                          <w:lang w:val="en-US"/>
+                        </w:rPr>
+                        <w:t>Application de la loi normale</w:t>
+                      </w:r>
+                    </w:p>
+                  </w:txbxContent>
+                </v:textbox>
+              </v:shape>
+            </w:pict>
+          </mc:Fallback>
+        </mc:AlternateContent>
+      </w:r>
+      <w:r>
+        <w:rPr>
+          <w:noProof/>
+          <w:lang w:val="en-US" w:eastAsia="en-US"/>
+        </w:rPr>
+        <mc:AlternateContent>
+          <mc:Choice Requires="wps">
+            <w:drawing>
+              <wp:anchor distT="0" distB="0" distL="114300" distR="114300" simplePos="0" relativeHeight="251720704" behindDoc="0" locked="0" layoutInCell="1" allowOverlap="1" wp14:anchorId="7B5A5963" wp14:editId="54243834">
+                <wp:simplePos x="0" y="0"/>
+                <wp:positionH relativeFrom="column">
+                  <wp:posOffset>2888615</wp:posOffset>
+                </wp:positionH>
+                <wp:positionV relativeFrom="paragraph">
+                  <wp:posOffset>3358515</wp:posOffset>
+                </wp:positionV>
+                <wp:extent cx="2543175" cy="266065"/>
+                <wp:effectExtent l="19050" t="0" r="28575" b="19685"/>
+                <wp:wrapNone/>
+                <wp:docPr id="67" name="Left Arrow Callout 67"/>
+                <wp:cNvGraphicFramePr/>
+                <a:graphic xmlns:a="http://schemas.openxmlformats.org/drawingml/2006/main">
+                  <a:graphicData uri="http://schemas.microsoft.com/office/word/2010/wordprocessingShape">
+                    <wps:wsp>
+                      <wps:cNvSpPr/>
+                      <wps:spPr>
+                        <a:xfrm>
+                          <a:off x="0" y="0"/>
+                          <a:ext cx="2543175" cy="266065"/>
+                        </a:xfrm>
+                        <a:prstGeom prst="leftArrowCallout">
+                          <a:avLst>
+                            <a:gd name="adj1" fmla="val 25000"/>
+                            <a:gd name="adj2" fmla="val 25000"/>
+                            <a:gd name="adj3" fmla="val 25000"/>
+                            <a:gd name="adj4" fmla="val 79958"/>
+                          </a:avLst>
+                        </a:prstGeom>
+                      </wps:spPr>
+                      <wps:style>
+                        <a:lnRef idx="2">
+                          <a:schemeClr val="accent1">
+                            <a:shade val="50000"/>
+                          </a:schemeClr>
+                        </a:lnRef>
+                        <a:fillRef idx="1">
+                          <a:schemeClr val="accent1"/>
+                        </a:fillRef>
+                        <a:effectRef idx="0">
+                          <a:schemeClr val="accent1"/>
+                        </a:effectRef>
+                        <a:fontRef idx="minor">
+                          <a:schemeClr val="lt1"/>
+                        </a:fontRef>
+                      </wps:style>
+                      <wps:bodyPr rot="0" spcFirstLastPara="0" vertOverflow="overflow" horzOverflow="overflow" vert="horz" wrap="square" lIns="91440" tIns="45720" rIns="91440" bIns="45720" numCol="1" spcCol="0" rtlCol="0" fromWordArt="0" anchor="ctr" anchorCtr="0" forceAA="0" compatLnSpc="1">
+                        <a:prstTxWarp prst="textNoShape">
+                          <a:avLst/>
+                        </a:prstTxWarp>
+                        <a:noAutofit/>
+                      </wps:bodyPr>
+                    </wps:wsp>
+                  </a:graphicData>
+                </a:graphic>
+              </wp:anchor>
+            </w:drawing>
+          </mc:Choice>
+          <mc:Fallback>
+            <w:pict>
+              <v:shapetype id="_x0000_t77" coordsize="21600,21600" o:spt="77" adj="7200,5400,3600,8100" path="m@0,l@0@3@2@3@2@1,,10800@2@4@2@5@0@5@0,21600,21600,21600,21600,xe">
+                <v:stroke joinstyle="miter"/>
+                <v:formulas>
+                  <v:f eqn="val #0"/>
+                  <v:f eqn="val #1"/>
+                  <v:f eqn="val #2"/>
+                  <v:f eqn="val #3"/>
+                  <v:f eqn="sum 21600 0 #1"/>
+                  <v:f eqn="sum 21600 0 #3"/>
+                  <v:f eqn="sum #0 21600 0"/>
+                  <v:f eqn="prod @6 1 2"/>
+                </v:formulas>
+                <v:path o:connecttype="custom" o:connectlocs="@7,0;0,10800;@7,21600;21600,10800" o:connectangles="270,180,90,0" textboxrect="@0,0,21600,21600"/>
+                <v:handles>
+                  <v:h position="#0,topLeft" xrange="@2,21600"/>
+                  <v:h position="topLeft,#1" yrange="0,@3"/>
+                  <v:h position="#2,#3" xrange="0,@0" yrange="@1,10800"/>
+                </v:handles>
+              </v:shapetype>
+              <v:shape id="Left Arrow Callout 67" o:spid="_x0000_s1026" type="#_x0000_t77" style="position:absolute;margin-left:227.45pt;margin-top:264.45pt;width:200.25pt;height:20.95pt;z-index:251720704;visibility:visible;mso-wrap-style:square;mso-wrap-distance-left:9pt;mso-wrap-distance-top:0;mso-wrap-distance-right:9pt;mso-wrap-distance-bottom:0;mso-position-horizontal:absolute;mso-position-horizontal-relative:text;mso-position-vertical:absolute;mso-position-vertical-relative:text;v-text-anchor:middle" o:gfxdata="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" adj="4329,,565" fillcolor="#629dd1 [3204]" strokecolor="#224e76 [1604]" strokeweight="1.5pt"/>
+            </w:pict>
+          </mc:Fallback>
+        </mc:AlternateContent>
+      </w:r>
+      <w:r>
+        <mc:AlternateContent>
+          <mc:Choice Requires="wps">
+            <w:drawing>
+              <wp:anchor distT="0" distB="0" distL="114300" distR="114300" simplePos="0" relativeHeight="251719680" behindDoc="0" locked="0" layoutInCell="1" allowOverlap="1" wp14:anchorId="0C8D0BDE" wp14:editId="1A0D097C">
+                <wp:simplePos x="0" y="0"/>
+                <wp:positionH relativeFrom="column">
+                  <wp:posOffset>2818765</wp:posOffset>
+                </wp:positionH>
+                <wp:positionV relativeFrom="paragraph">
+                  <wp:posOffset>3285490</wp:posOffset>
+                </wp:positionV>
+                <wp:extent cx="0" cy="418465"/>
+                <wp:effectExtent l="95250" t="0" r="57150" b="57785"/>
+                <wp:wrapNone/>
+                <wp:docPr id="66" name="Connecteur droit avec flèche 63"/>
+                <wp:cNvGraphicFramePr/>
+                <a:graphic xmlns:a="http://schemas.openxmlformats.org/drawingml/2006/main">
+                  <a:graphicData uri="http://schemas.microsoft.com/office/word/2010/wordprocessingShape">
+                    <wps:wsp>
+                      <wps:cNvCnPr/>
+                      <wps:spPr>
+                        <a:xfrm>
+                          <a:off x="0" y="0"/>
+                          <a:ext cx="0" cy="418465"/>
+                        </a:xfrm>
+                        <a:prstGeom prst="straightConnector1">
+                          <a:avLst/>
+                        </a:prstGeom>
+                        <a:ln>
+                          <a:tailEnd type="arrow"/>
+                        </a:ln>
+                      </wps:spPr>
+                      <wps:style>
+                        <a:lnRef idx="1">
+                          <a:schemeClr val="accent1"/>
+                        </a:lnRef>
+                        <a:fillRef idx="0">
+                          <a:schemeClr val="accent1"/>
+                        </a:fillRef>
+                        <a:effectRef idx="0">
+                          <a:schemeClr val="accent1"/>
+                        </a:effectRef>
+                        <a:fontRef idx="minor">
+                          <a:schemeClr val="tx1"/>
+                        </a:fontRef>
+                      </wps:style>
+                      <wps:bodyPr/>
+                    </wps:wsp>
+                  </a:graphicData>
+                </a:graphic>
+              </wp:anchor>
+            </w:drawing>
+          </mc:Choice>
+          <mc:Fallback>
+            <w:pict>
+              <v:shape id="Connecteur droit avec flèche 63" o:spid="_x0000_s1026" type="#_x0000_t32" style="position:absolute;margin-left:221.95pt;margin-top:258.7pt;width:0;height:32.95pt;z-index:251719680;visibility:visible;mso-wrap-style:square;mso-wrap-distance-left:9pt;mso-wrap-distance-top:0;mso-wrap-distance-right:9pt;mso-wrap-distance-bottom:0;mso-position-horizontal:absolute;mso-position-horizontal-relative:text;mso-position-vertical:absolute;mso-position-vertical-relative:text" o:gfxdata="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" strokecolor="#629dd1 [3204]" strokeweight="1pt">
+                <v:stroke endarrow="open"/>
+              </v:shape>
+            </w:pict>
+          </mc:Fallback>
+        </mc:AlternateContent>
+      </w:r>
+      <w:r>
+        <mc:AlternateContent>
+          <mc:Choice Requires="wps">
+            <w:drawing>
+              <wp:anchor distT="0" distB="0" distL="114300" distR="114300" simplePos="0" relativeHeight="251717632" behindDoc="0" locked="0" layoutInCell="1" allowOverlap="1" wp14:anchorId="0131989E" wp14:editId="66B88C36">
+                <wp:simplePos x="0" y="0"/>
+                <wp:positionH relativeFrom="column">
+                  <wp:posOffset>957580</wp:posOffset>
+                </wp:positionH>
+                <wp:positionV relativeFrom="paragraph">
+                  <wp:posOffset>2919095</wp:posOffset>
+                </wp:positionV>
+                <wp:extent cx="4105275" cy="365760"/>
+                <wp:effectExtent l="0" t="0" r="28575" b="15240"/>
+                <wp:wrapNone/>
+                <wp:docPr id="62" name="Zone de texte 61"/>
+                <wp:cNvGraphicFramePr/>
+                <a:graphic xmlns:a="http://schemas.openxmlformats.org/drawingml/2006/main">
+                  <a:graphicData uri="http://schemas.microsoft.com/office/word/2010/wordprocessingShape">
+                    <wps:wsp>
+                      <wps:cNvSpPr txBox="1"/>
+                      <wps:spPr>
+                        <a:xfrm>
+                          <a:off x="0" y="0"/>
+                          <a:ext cx="4105275" cy="365760"/>
+                        </a:xfrm>
+                        <a:prstGeom prst="rect">
+                          <a:avLst/>
+                        </a:prstGeom>
+                        <a:solidFill>
+                          <a:schemeClr val="lt1"/>
+                        </a:solidFill>
+                        <a:ln w="6350">
+                          <a:solidFill>
+                            <a:prstClr val="black"/>
+                          </a:solidFill>
+                        </a:ln>
+                        <a:effectLst/>
+                      </wps:spPr>
+                      <wps:style>
+                        <a:lnRef idx="0">
+                          <a:schemeClr val="accent1"/>
+                        </a:lnRef>
+                        <a:fillRef idx="0">
+                          <a:schemeClr val="accent1"/>
+                        </a:fillRef>
+                        <a:effectRef idx="0">
+                          <a:schemeClr val="accent1"/>
+                        </a:effectRef>
+                        <a:fontRef idx="minor">
+                          <a:schemeClr val="dk1"/>
+                        </a:fontRef>
+                      </wps:style>
+                      <wps:txbx>
+                        <w:txbxContent>
+                          <w:p>
+                            <w:pPr>
+                              <w:jc w:val="center"/>
+                            </w:pPr>
+                            <w:r>
+                              <w:t xml:space="preserve">PosIdéal = </w:t>
+                            </w:r>
+                            <w:r>
+                              <w:t xml:space="preserve">Coef.Importance </w:t>
+                            </w:r>
+                            <w:r>
+                              <w:t xml:space="preserve">* </w:t>
+                            </w:r>
+                            <w:r>
+                              <w:t>NbCarteMain</w:t>
+                            </w:r>
+                          </w:p>
+                          <w:p>
+                            <w:r>
+                              <w:t>=</w:t>
+                            </w:r>
+                          </w:p>
+                        </w:txbxContent>
+                      </wps:txbx>
+                      <wps:bodyPr rot="0" spcFirstLastPara="0" vertOverflow="overflow" horzOverflow="overflow" vert="horz" wrap="square" lIns="91440" tIns="45720" rIns="91440" bIns="45720" numCol="1" spcCol="0" rtlCol="0" fromWordArt="0" anchor="ctr" anchorCtr="0" forceAA="0" compatLnSpc="1">
+                        <a:prstTxWarp prst="textNoShape">
+                          <a:avLst/>
+                        </a:prstTxWarp>
+                        <a:noAutofit/>
+                      </wps:bodyPr>
+                    </wps:wsp>
+                  </a:graphicData>
+                </a:graphic>
+                <wp14:sizeRelH relativeFrom="margin">
+                  <wp14:pctWidth>0</wp14:pctWidth>
+                </wp14:sizeRelH>
+              </wp:anchor>
+            </w:drawing>
+          </mc:Choice>
+          <mc:Fallback>
+            <w:pict>
+              <v:shape id="_x0000_s1034" type="#_x0000_t202" style="position:absolute;margin-left:75.4pt;margin-top:229.85pt;width:323.25pt;height:28.8pt;z-index:251717632;visibility:visible;mso-wrap-style:square;mso-width-percent:0;mso-wrap-distance-left:9pt;mso-wrap-distance-top:0;mso-wrap-distance-right:9pt;mso-wrap-distance-bottom:0;mso-position-horizontal:absolute;mso-position-horizontal-relative:text;mso-position-vertical:absolute;mso-position-vertical-relative:text;mso-width-percent:0;mso-width-relative:margin;v-text-anchor:middle" o:gfxdata="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" fillcolor="white [3201]" strokeweight=".5pt">
+                <v:textbox>
+                  <w:txbxContent>
+                    <w:p>
+                      <w:pPr>
+                        <w:jc w:val="center"/>
+                      </w:pPr>
+                      <w:r>
+                        <w:t xml:space="preserve">PosIdéal = </w:t>
+                      </w:r>
+                      <w:r>
+                        <w:t xml:space="preserve">Coef.Importance </w:t>
+                      </w:r>
+                      <w:r>
+                        <w:t xml:space="preserve">* </w:t>
+                      </w:r>
+                      <w:r>
+                        <w:t>NbCarteMain</w:t>
+                      </w:r>
+                    </w:p>
+                    <w:p>
+                      <w:r>
+                        <w:t>=</w:t>
+                      </w:r>
+                    </w:p>
+                  </w:txbxContent>
+                </v:textbox>
+              </v:shape>
+            </w:pict>
+          </mc:Fallback>
+        </mc:AlternateContent>
+      </w:r>
+      <w:r>
+        <mc:AlternateContent>
+          <mc:Choice Requires="wps">
+            <w:drawing>
+              <wp:anchor distT="0" distB="0" distL="114300" distR="114300" simplePos="0" relativeHeight="251715584" behindDoc="0" locked="0" layoutInCell="1" allowOverlap="1" wp14:anchorId="0DE67B2C" wp14:editId="5E0FFBF5">
+                <wp:simplePos x="0" y="0"/>
+                <wp:positionH relativeFrom="column">
+                  <wp:posOffset>2818765</wp:posOffset>
+                </wp:positionH>
+                <wp:positionV relativeFrom="paragraph">
+                  <wp:posOffset>2500630</wp:posOffset>
+                </wp:positionV>
+                <wp:extent cx="0" cy="418465"/>
+                <wp:effectExtent l="95250" t="0" r="57150" b="57785"/>
+                <wp:wrapNone/>
+                <wp:docPr id="60" name="Connecteur droit avec flèche 63"/>
+                <wp:cNvGraphicFramePr/>
+                <a:graphic xmlns:a="http://schemas.openxmlformats.org/drawingml/2006/main">
+                  <a:graphicData uri="http://schemas.microsoft.com/office/word/2010/wordprocessingShape">
+                    <wps:wsp>
+                      <wps:cNvCnPr/>
+                      <wps:spPr>
+                        <a:xfrm>
+                          <a:off x="0" y="0"/>
+                          <a:ext cx="0" cy="418465"/>
+                        </a:xfrm>
+                        <a:prstGeom prst="straightConnector1">
+                          <a:avLst/>
+                        </a:prstGeom>
+                        <a:ln>
+                          <a:tailEnd type="arrow"/>
+                        </a:ln>
+                      </wps:spPr>
+                      <wps:style>
+                        <a:lnRef idx="1">
+                          <a:schemeClr val="accent1"/>
+                        </a:lnRef>
+                        <a:fillRef idx="0">
+                          <a:schemeClr val="accent1"/>
+                        </a:fillRef>
+                        <a:effectRef idx="0">
+                          <a:schemeClr val="accent1"/>
+                        </a:effectRef>
+                        <a:fontRef idx="minor">
+                          <a:schemeClr val="tx1"/>
+                        </a:fontRef>
+                      </wps:style>
+                      <wps:bodyPr/>
+                    </wps:wsp>
+                  </a:graphicData>
+                </a:graphic>
+              </wp:anchor>
+            </w:drawing>
+          </mc:Choice>
+          <mc:Fallback>
+            <w:pict>
+              <v:shape id="Connecteur droit avec flèche 63" o:spid="_x0000_s1026" type="#_x0000_t32" style="position:absolute;margin-left:221.95pt;margin-top:196.9pt;width:0;height:32.95pt;z-index:251715584;visibility:visible;mso-wrap-style:square;mso-wrap-distance-left:9pt;mso-wrap-distance-top:0;mso-wrap-distance-right:9pt;mso-wrap-distance-bottom:0;mso-position-horizontal:absolute;mso-position-horizontal-relative:text;mso-position-vertical:absolute;mso-position-vertical-relative:text" o:gfxdata="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" strokecolor="#629dd1 [3204]" strokeweight="1pt">
+                <v:stroke endarrow="open"/>
+              </v:shape>
+            </w:pict>
+          </mc:Fallback>
+        </mc:AlternateContent>
+      </w:r>
+      <w:r>
+        <mc:AlternateContent>
+          <mc:Choice Requires="wps">
+            <w:drawing>
+              <wp:anchor distT="0" distB="0" distL="114300" distR="114300" simplePos="0" relativeHeight="251713536" behindDoc="0" locked="0" layoutInCell="1" allowOverlap="1" wp14:anchorId="03F68E84" wp14:editId="24C6007F">
+                <wp:simplePos x="0" y="0"/>
+                <wp:positionH relativeFrom="column">
+                  <wp:posOffset>957580</wp:posOffset>
+                </wp:positionH>
+                <wp:positionV relativeFrom="paragraph">
+                  <wp:posOffset>2138680</wp:posOffset>
+                </wp:positionV>
+                <wp:extent cx="4105275" cy="365760"/>
+                <wp:effectExtent l="0" t="0" r="28575" b="15240"/>
+                <wp:wrapNone/>
+                <wp:docPr id="45" name="Zone de texte 61"/>
+                <wp:cNvGraphicFramePr/>
+                <a:graphic xmlns:a="http://schemas.openxmlformats.org/drawingml/2006/main">
+                  <a:graphicData uri="http://schemas.microsoft.com/office/word/2010/wordprocessingShape">
+                    <wps:wsp>
+                      <wps:cNvSpPr txBox="1"/>
+                      <wps:spPr>
+                        <a:xfrm>
+                          <a:off x="0" y="0"/>
+                          <a:ext cx="4105275" cy="365760"/>
+                        </a:xfrm>
+                        <a:prstGeom prst="rect">
+                          <a:avLst/>
+                        </a:prstGeom>
+                        <a:solidFill>
+                          <a:schemeClr val="lt1"/>
+                        </a:solidFill>
+                        <a:ln w="6350">
+                          <a:solidFill>
+                            <a:prstClr val="black"/>
+                          </a:solidFill>
+                        </a:ln>
+                        <a:effectLst/>
+                      </wps:spPr>
+                      <wps:style>
+                        <a:lnRef idx="0">
+                          <a:schemeClr val="accent1"/>
+                        </a:lnRef>
+                        <a:fillRef idx="0">
+                          <a:schemeClr val="accent1"/>
+                        </a:fillRef>
+                        <a:effectRef idx="0">
+                          <a:schemeClr val="accent1"/>
+                        </a:effectRef>
+                        <a:fontRef idx="minor">
+                          <a:schemeClr val="dk1"/>
+                        </a:fontRef>
+                      </wps:style>
+                      <wps:txbx>
+                        <w:txbxContent>
+                          <w:p>
+                            <w:pPr>
+                              <w:jc w:val="center"/>
+                            </w:pPr>
+                            <w:r>
+                              <w:t>Coef.Importance = Valeur</w:t>
+                            </w:r>
+                            <w:r>
+                              <w:t>/</w:t>
+                            </w:r>
+                            <w:r>
+                              <w:t>ValeurMaxPioche</w:t>
+                            </w:r>
+                          </w:p>
+                          <w:p>
+                            <w:r>
+                              <w:t>=</w:t>
+                            </w:r>
+                          </w:p>
+                        </w:txbxContent>
+                      </wps:txbx>
+                      <wps:bodyPr rot="0" spcFirstLastPara="0" vertOverflow="overflow" horzOverflow="overflow" vert="horz" wrap="square" lIns="91440" tIns="45720" rIns="91440" bIns="45720" numCol="1" spcCol="0" rtlCol="0" fromWordArt="0" anchor="ctr" anchorCtr="0" forceAA="0" compatLnSpc="1">
+                        <a:prstTxWarp prst="textNoShape">
+                          <a:avLst/>
+                        </a:prstTxWarp>
+                        <a:noAutofit/>
+                      </wps:bodyPr>
+                    </wps:wsp>
+                  </a:graphicData>
+                </a:graphic>
+                <wp14:sizeRelH relativeFrom="margin">
+                  <wp14:pctWidth>0</wp14:pctWidth>
+                </wp14:sizeRelH>
+              </wp:anchor>
+            </w:drawing>
+          </mc:Choice>
+          <mc:Fallback>
+            <w:pict>
+              <v:shape id="_x0000_s1035" type="#_x0000_t202" style="position:absolute;margin-left:75.4pt;margin-top:168.4pt;width:323.25pt;height:28.8pt;z-index:251713536;visibility:visible;mso-wrap-style:square;mso-width-percent:0;mso-wrap-distance-left:9pt;mso-wrap-distance-top:0;mso-wrap-distance-right:9pt;mso-wrap-distance-bottom:0;mso-position-horizontal:absolute;mso-position-horizontal-relative:text;mso-position-vertical:absolute;mso-position-vertical-relative:text;mso-width-percent:0;mso-width-relative:margin;v-text-anchor:middle" o:gfxdata="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" fillcolor="white [3201]" strokeweight=".5pt">
+                <v:textbox>
+                  <w:txbxContent>
+                    <w:p>
+                      <w:pPr>
+                        <w:jc w:val="center"/>
+                      </w:pPr>
+                      <w:r>
+                        <w:t>Coef.Importance = Valeur</w:t>
+                      </w:r>
+                      <w:r>
+                        <w:t>/</w:t>
+                      </w:r>
+                      <w:r>
+                        <w:t>ValeurMaxPioche</w:t>
+                      </w:r>
+                    </w:p>
+                    <w:p>
+                      <w:r>
+                        <w:t>=</w:t>
+                      </w:r>
+                    </w:p>
+                  </w:txbxContent>
+                </v:textbox>
+              </v:shape>
+            </w:pict>
+          </mc:Fallback>
+        </mc:AlternateContent>
+      </w:r>
+      <w:r>
+        <w:br w:type="page"/>
+      </w:r>
+    </w:p>
+    <w:p>
+      <w:pPr>
+        <w:pStyle w:val="Heading3"/>
         <w:numPr>
           <w:ilvl w:val="0"/>
           <w:numId w:val="2"/>
         </w:numPr>
       </w:pPr>
       <w:r>
+        <w:lastRenderedPageBreak/>
         <w:t>Niveau difficile</w:t>
       </w:r>
     </w:p>
     <w:p>
       <w:pPr>
-        <w:pStyle w:val="Paragraphedeliste"/>
+        <w:pStyle w:val="ListParagraph"/>
       </w:pPr>
     </w:p>
     <w:p>
       <w:pPr>
-        <w:pStyle w:val="Paragraphedeliste"/>
+        <w:pStyle w:val="ListParagraph"/>
       </w:pPr>
       <w:r>
         <w:t>L’IA difficile joue la carte la plus adaptée à chaque tour. Pour cela, il va calculer à chaque fois</w:t>
@@ -99,12 +1822,12 @@
     </w:p>
     <w:p>
       <w:pPr>
-        <w:pStyle w:val="Paragraphedeliste"/>
+        <w:pStyle w:val="ListParagraph"/>
       </w:pPr>
     </w:p>
     <w:p>
       <w:pPr>
-        <w:pStyle w:val="Titre4"/>
+        <w:pStyle w:val="Heading4"/>
         <w:numPr>
           <w:ilvl w:val="0"/>
           <w:numId w:val="4"/>
@@ -135,6 +1858,7 @@
       <w:r>
         <w:rPr>
           <w:noProof/>
+          <w:lang w:val="en-US" w:eastAsia="en-US"/>
         </w:rPr>
         <mc:AlternateContent>
           <mc:Choice Requires="wpg">
@@ -142,7 +1866,7 @@
               <wp:anchor distT="0" distB="0" distL="114300" distR="114300" simplePos="0" relativeHeight="251677696" behindDoc="0" locked="0" layoutInCell="1" allowOverlap="1">
                 <wp:simplePos x="0" y="0"/>
                 <wp:positionH relativeFrom="column">
-                  <wp:posOffset>-575945</wp:posOffset>
+                  <wp:posOffset>-366395</wp:posOffset>
                 </wp:positionH>
                 <wp:positionV relativeFrom="paragraph">
                   <wp:posOffset>5080</wp:posOffset>
@@ -278,10 +2002,7 @@
                                   <w:txbxContent>
                                     <w:p>
                                       <w:r>
-                                        <w:t>Valeur =</w:t>
-                                      </w:r>
-                                      <w:r>
-                                        <w:t>Force * -2</w:t>
+                                        <w:t>Valeur =Force * -2</w:t>
                                       </w:r>
                                     </w:p>
                                   </w:txbxContent>
@@ -366,24 +2087,8 @@
                                         <w:jc w:val="center"/>
                                       </w:pPr>
                                       <w:r>
-                                        <w:t xml:space="preserve">Valeur * </w:t>
+                                        <w:t>Valeur * PositionCarte/NbCartePioche</w:t>
                                       </w:r>
-                                      <w:proofErr w:type="spellStart"/>
-                                      <w:r>
-                                        <w:t>Position</w:t>
-                                      </w:r>
-                                      <w:r>
-                                        <w:t>Carte</w:t>
-                                      </w:r>
-                                      <w:proofErr w:type="spellEnd"/>
-                                      <w:r>
-                                        <w:t>/</w:t>
-                                      </w:r>
-                                      <w:proofErr w:type="spellStart"/>
-                                      <w:r>
-                                        <w:t>NbCartePioche</w:t>
-                                      </w:r>
-                                      <w:proofErr w:type="spellEnd"/>
                                     </w:p>
                                     <w:p>
                                       <w:r>
@@ -752,33 +2457,9 @@
                                       <w:pPr>
                                         <w:jc w:val="center"/>
                                       </w:pPr>
-                                      <w:proofErr w:type="spellStart"/>
                                       <w:r>
-                                        <w:t>ScoreMax</w:t>
+                                        <w:t>ScoreMax - monScore/ScoreMax</w:t>
                                       </w:r>
-                                      <w:proofErr w:type="spellEnd"/>
-                                      <w:r>
-                                        <w:t xml:space="preserve"> </w:t>
-                                      </w:r>
-                                      <w:r>
-                                        <w:t>-</w:t>
-                                      </w:r>
-                                      <w:r>
-                                        <w:t xml:space="preserve"> </w:t>
-                                      </w:r>
-                                      <w:proofErr w:type="spellStart"/>
-                                      <w:r>
-                                        <w:t>monScore</w:t>
-                                      </w:r>
-                                      <w:proofErr w:type="spellEnd"/>
-                                      <w:r>
-                                        <w:t>/</w:t>
-                                      </w:r>
-                                      <w:proofErr w:type="spellStart"/>
-                                      <w:r>
-                                        <w:t>ScoreMax</w:t>
-                                      </w:r>
-                                      <w:proofErr w:type="spellEnd"/>
                                     </w:p>
                                     <w:p>
                                       <w:r>
@@ -998,16 +2679,9 @@
                                     <w:pPr>
                                       <w:jc w:val="center"/>
                                     </w:pPr>
-                                    <w:proofErr w:type="spellStart"/>
-                                    <w:proofErr w:type="gramStart"/>
                                     <w:r>
-                                      <w:t>mon</w:t>
+                                      <w:t>monScore</w:t>
                                     </w:r>
-                                    <w:r>
-                                      <w:t>Score</w:t>
-                                    </w:r>
-                                    <w:proofErr w:type="spellEnd"/>
-                                    <w:proofErr w:type="gramEnd"/>
                                   </w:p>
                                 </w:txbxContent>
                               </wps:txbx>
@@ -1176,33 +2850,8 @@
                                   <w:b/>
                                   <w:color w:val="CBD2DC" w:themeColor="accent3" w:themeTint="66"/>
                                 </w:rPr>
-                                <w:t xml:space="preserve">Volonté = </w:t>
+                                <w:t>Volonté = valeurCarte* valeurJoueur</w:t>
                               </w:r>
-                              <w:proofErr w:type="spellStart"/>
-                              <w:r>
-                                <w:rPr>
-                                  <w:b/>
-                                  <w:color w:val="CBD2DC" w:themeColor="accent3" w:themeTint="66"/>
-                                </w:rPr>
-                                <w:t>valeurCarte</w:t>
-                              </w:r>
-                              <w:proofErr w:type="spellEnd"/>
-                              <w:r>
-                                <w:rPr>
-                                  <w:b/>
-                                  <w:color w:val="CBD2DC" w:themeColor="accent3" w:themeTint="66"/>
-                                </w:rPr>
-                                <w:t xml:space="preserve">* </w:t>
-                              </w:r>
-                              <w:proofErr w:type="spellStart"/>
-                              <w:r>
-                                <w:rPr>
-                                  <w:b/>
-                                  <w:color w:val="CBD2DC" w:themeColor="accent3" w:themeTint="66"/>
-                                </w:rPr>
-                                <w:t>valeurJoueur</w:t>
-                              </w:r>
-                              <w:proofErr w:type="spellEnd"/>
                             </w:p>
                           </w:txbxContent>
                         </wps:txbx>
@@ -1283,40 +2932,29 @@
           </mc:Choice>
           <mc:Fallback>
             <w:pict>
-              <v:group id="Groupe 24" o:spid="_x0000_s1026" style="position:absolute;margin-left:-45.35pt;margin-top:.4pt;width:516.75pt;height:265.2pt;z-index:251677696" coordsize="65627,33679" o:gfxdata="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">
-                <v:group id="Groupe 20" o:spid="_x0000_s1027" style="position:absolute;width:65627;height:27527" coordsize="65627,27527" o:gfxdata="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">
-                  <v:group id="Groupe 19" o:spid="_x0000_s1028" style="position:absolute;width:65627;height:27527" coordsize="65627,27527" o:gfxdata="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">
-                    <v:group id="Groupe 3" o:spid="_x0000_s1029" style="position:absolute;width:32575;height:27527" coordsize="32575,27527" o:gfxdata="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">
-                      <v:group id="Groupe 84" o:spid="_x0000_s1030" style="position:absolute;width:32575;height:27527" coordorigin="-1611,-704" coordsize="23955,33953" o:gfxdata="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">
-                        <v:shapetype id="_x0000_t32" coordsize="21600,21600" o:spt="32" o:oned="t" path="m,l21600,21600e" filled="f">
-                          <v:path arrowok="t" fillok="f" o:connecttype="none"/>
-                          <o:lock v:ext="edit" shapetype="t"/>
-                        </v:shapetype>
-                        <v:shape id="Connecteur droit avec flèche 54" o:spid="_x0000_s1031" type="#_x0000_t32" style="position:absolute;left:3298;top:7524;width:0;height:4293;visibility:visible;mso-wrap-style:square" o:connectortype="straight" o:gfxdata="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" strokecolor="#629dd1 [3204]" strokeweight="1pt">
+              <v:group id="Groupe 24" o:spid="_x0000_s1036" style="position:absolute;margin-left:-28.85pt;margin-top:.4pt;width:516.75pt;height:265.2pt;z-index:251677696" coordsize="65627,33679" o:gfxdata="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">
+                <v:group id="Groupe 20" o:spid="_x0000_s1037" style="position:absolute;width:65627;height:27527" coordsize="65627,27527" o:gfxdata="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">
+                  <v:group id="Groupe 19" o:spid="_x0000_s1038" style="position:absolute;width:65627;height:27527" coordsize="65627,27527" o:gfxdata="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">
+                    <v:group id="Groupe 3" o:spid="_x0000_s1039" style="position:absolute;width:32575;height:27527" coordsize="32575,27527" o:gfxdata="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">
+                      <v:group id="Groupe 84" o:spid="_x0000_s1040" style="position:absolute;width:32575;height:27527" coordorigin="-1611,-704" coordsize="23955,33953" o:gfxdata="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">
+                        <v:shape id="Connecteur droit avec flèche 54" o:spid="_x0000_s1041" type="#_x0000_t32" style="position:absolute;left:3298;top:7524;width:0;height:4293;visibility:visible;mso-wrap-style:square" o:connectortype="straight" o:gfxdata="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" strokecolor="#629dd1 [3204]" strokeweight="1pt">
                           <v:stroke endarrow="open"/>
                         </v:shape>
-                        <v:shapetype id="_x0000_t202" coordsize="21600,21600" o:spt="202" path="m,l,21600r21600,l21600,xe">
-                          <v:stroke joinstyle="miter"/>
-                          <v:path gradientshapeok="t" o:connecttype="rect"/>
-                        </v:shapetype>
-                        <v:shape id="Zone de texte 55" o:spid="_x0000_s1032" type="#_x0000_t202" style="position:absolute;left:-1611;top:11817;width:9836;height:4089;visibility:visible;mso-wrap-style:square;v-text-anchor:top" o:gfxdata="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" fillcolor="white [3201]" strokeweight=".5pt">
+                        <v:shape id="_x0000_s1042" type="#_x0000_t202" style="position:absolute;left:-1611;top:11817;width:9836;height:4089;visibility:visible;mso-wrap-style:square;v-text-anchor:top" o:gfxdata="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" fillcolor="white [3201]" strokeweight=".5pt">
                           <v:textbox>
                             <w:txbxContent>
                               <w:p>
                                 <w:r>
-                                  <w:t>Valeur =</w:t>
-                                </w:r>
-                                <w:r>
-                                  <w:t>Force * -2</w:t>
+                                  <w:t>Valeur =Force * -2</w:t>
                                 </w:r>
                               </w:p>
                             </w:txbxContent>
                           </v:textbox>
                         </v:shape>
-                        <v:shape id="Connecteur droit avec flèche 59" o:spid="_x0000_s1033" type="#_x0000_t32" style="position:absolute;left:3218;top:16024;width:0;height:3333;visibility:visible;mso-wrap-style:square" o:connectortype="straight" o:gfxdata="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" strokecolor="#629dd1 [3204]" strokeweight="1pt">
+                        <v:shape id="Connecteur droit avec flèche 59" o:spid="_x0000_s1043" type="#_x0000_t32" style="position:absolute;left:3218;top:16024;width:0;height:3333;visibility:visible;mso-wrap-style:square" o:connectortype="straight" o:gfxdata="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" strokecolor="#629dd1 [3204]" strokeweight="1pt">
                           <v:stroke endarrow="open"/>
                         </v:shape>
-                        <v:shape id="Zone de texte 61" o:spid="_x0000_s1034" type="#_x0000_t202" style="position:absolute;left:-210;top:19398;width:22554;height:4515;visibility:visible;mso-wrap-style:square;v-text-anchor:middle" o:gfxdata="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" fillcolor="white [3201]" strokeweight=".5pt">
+                        <v:shape id="_x0000_s1044" type="#_x0000_t202" style="position:absolute;left:-210;top:19398;width:22554;height:4515;visibility:visible;mso-wrap-style:square;v-text-anchor:middle" o:gfxdata="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" fillcolor="white [3201]" strokeweight=".5pt">
                           <v:textbox>
                             <w:txbxContent>
                               <w:p>
@@ -1324,24 +2962,8 @@
                                   <w:jc w:val="center"/>
                                 </w:pPr>
                                 <w:r>
-                                  <w:t xml:space="preserve">Valeur * </w:t>
+                                  <w:t>Valeur * PositionCarte/NbCartePioche</w:t>
                                 </w:r>
-                                <w:proofErr w:type="spellStart"/>
-                                <w:r>
-                                  <w:t>Position</w:t>
-                                </w:r>
-                                <w:r>
-                                  <w:t>Carte</w:t>
-                                </w:r>
-                                <w:proofErr w:type="spellEnd"/>
-                                <w:r>
-                                  <w:t>/</w:t>
-                                </w:r>
-                                <w:proofErr w:type="spellStart"/>
-                                <w:r>
-                                  <w:t>NbCartePioche</w:t>
-                                </w:r>
-                                <w:proofErr w:type="spellEnd"/>
                               </w:p>
                               <w:p>
                                 <w:r>
@@ -1351,10 +2973,10 @@
                             </w:txbxContent>
                           </v:textbox>
                         </v:shape>
-                        <v:shape id="Connecteur droit avec flèche 63" o:spid="_x0000_s1035" type="#_x0000_t32" style="position:absolute;left:10328;top:24250;width:0;height:5169;visibility:visible;mso-wrap-style:square" o:connectortype="straight" o:gfxdata="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" strokecolor="#629dd1 [3204]" strokeweight="1pt">
+                        <v:shape id="Connecteur droit avec flèche 63" o:spid="_x0000_s1045" type="#_x0000_t32" style="position:absolute;left:10328;top:24250;width:0;height:5169;visibility:visible;mso-wrap-style:square" o:connectortype="straight" o:gfxdata="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" strokecolor="#629dd1 [3204]" strokeweight="1pt">
                           <v:stroke endarrow="open"/>
                         </v:shape>
-                        <v:shape id="Zone de texte 64" o:spid="_x0000_s1036" type="#_x0000_t202" style="position:absolute;left:3218;top:29419;width:14180;height:3829;visibility:visible;mso-wrap-style:square;v-text-anchor:top" o:gfxdata="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" fillcolor="white [3201]" strokecolor="#629dd1 [3204]" strokeweight=".5pt">
+                        <v:shape id="_x0000_s1046" type="#_x0000_t202" style="position:absolute;left:3218;top:29419;width:14180;height:3829;visibility:visible;mso-wrap-style:square;v-text-anchor:top" o:gfxdata="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" fillcolor="white [3201]" strokecolor="#629dd1 [3204]" strokeweight=".5pt">
                           <v:textbox>
                             <w:txbxContent>
                               <w:p>
@@ -1376,7 +2998,7 @@
                             </w:txbxContent>
                           </v:textbox>
                         </v:shape>
-                        <v:shape id="Zone de texte 65" o:spid="_x0000_s1037" type="#_x0000_t202" style="position:absolute;left:6965;top:-704;width:6681;height:3288;visibility:visible;mso-wrap-style:square;v-text-anchor:top" o:gfxdata="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" fillcolor="white [3201]" strokeweight=".5pt">
+                        <v:shape id="_x0000_s1047" type="#_x0000_t202" style="position:absolute;left:6965;top:-704;width:6681;height:3288;visibility:visible;mso-wrap-style:square;v-text-anchor:top" o:gfxdata="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" fillcolor="white [3201]" strokeweight=".5pt">
                           <v:textbox>
                             <w:txbxContent>
                               <w:p>
@@ -1399,7 +3021,7 @@
                           </v:textbox>
                         </v:shape>
                       </v:group>
-                      <v:shape id="Zone de texte 1" o:spid="_x0000_s1038" type="#_x0000_t202" style="position:absolute;left:1143;top:3714;width:11353;height:2953;visibility:visible;mso-wrap-style:square;v-text-anchor:top" o:gfxdata="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" fillcolor="white [3201]" strokeweight=".5pt">
+                      <v:shape id="_x0000_s1048" type="#_x0000_t202" style="position:absolute;left:1143;top:3714;width:11353;height:2953;visibility:visible;mso-wrap-style:square;v-text-anchor:top" o:gfxdata="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" fillcolor="white [3201]" strokeweight=".5pt">
                         <v:textbox>
                           <w:txbxContent>
                             <w:p>
@@ -1410,7 +3032,7 @@
                           </w:txbxContent>
                         </v:textbox>
                       </v:shape>
-                      <v:shape id="Zone de texte 2" o:spid="_x0000_s1039" type="#_x0000_t202" style="position:absolute;left:18223;top:3528;width:11411;height:2667;visibility:visible;mso-wrap-style:square;v-text-anchor:top" o:gfxdata="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" fillcolor="white [3201]" strokeweight=".5pt">
+                      <v:shape id="_x0000_s1049" type="#_x0000_t202" style="position:absolute;left:18223;top:3528;width:11411;height:2667;visibility:visible;mso-wrap-style:square;v-text-anchor:top" o:gfxdata="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" fillcolor="white [3201]" strokeweight=".5pt">
                         <v:textbox>
                           <w:txbxContent>
                             <w:p>
@@ -1422,45 +3044,21 @@
                         </v:textbox>
                       </v:shape>
                     </v:group>
-                    <v:group id="Groupe 4" o:spid="_x0000_s1040" style="position:absolute;left:35909;width:29718;height:27527" coordorigin="1905" coordsize="29718,27527" o:gfxdata="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">
-                      <v:group id="Groupe 5" o:spid="_x0000_s1041" style="position:absolute;left:1905;width:29718;height:27527" coordorigin="-210,-704" coordsize="21854,33952" o:gfxdata="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">
-                        <v:shape id="Connecteur droit avec flèche 8" o:spid="_x0000_s1042" type="#_x0000_t32" style="position:absolute;left:11776;top:7095;width:0;height:12303;visibility:visible;mso-wrap-style:square" o:connectortype="straight" o:gfxdata="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" strokecolor="#629dd1 [3204]" strokeweight="1pt">
+                    <v:group id="Groupe 4" o:spid="_x0000_s1050" style="position:absolute;left:35909;width:29718;height:27527" coordorigin="1905" coordsize="29718,27527" o:gfxdata="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">
+                      <v:group id="Groupe 5" o:spid="_x0000_s1051" style="position:absolute;left:1905;width:29718;height:27527" coordorigin="-210,-704" coordsize="21854,33952" o:gfxdata="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">
+                        <v:shape id="Connecteur droit avec flèche 8" o:spid="_x0000_s1052" type="#_x0000_t32" style="position:absolute;left:11776;top:7095;width:0;height:12303;visibility:visible;mso-wrap-style:square" o:connectortype="straight" o:gfxdata="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" strokecolor="#629dd1 [3204]" strokeweight="1pt">
                           <v:stroke endarrow="open"/>
                         </v:shape>
-                        <v:shape id="Zone de texte 10" o:spid="_x0000_s1043" type="#_x0000_t202" style="position:absolute;left:-210;top:19398;width:21854;height:4515;visibility:visible;mso-wrap-style:square;v-text-anchor:middle" o:gfxdata="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" fillcolor="white [3201]" strokeweight=".5pt">
+                        <v:shape id="Zone de texte 10" o:spid="_x0000_s1053" type="#_x0000_t202" style="position:absolute;left:-210;top:19398;width:21854;height:4515;visibility:visible;mso-wrap-style:square;v-text-anchor:middle" o:gfxdata="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" fillcolor="white [3201]" strokeweight=".5pt">
                           <v:textbox>
                             <w:txbxContent>
                               <w:p>
                                 <w:pPr>
                                   <w:jc w:val="center"/>
                                 </w:pPr>
-                                <w:proofErr w:type="spellStart"/>
                                 <w:r>
-                                  <w:t>ScoreMax</w:t>
+                                  <w:t>ScoreMax - monScore/ScoreMax</w:t>
                                 </w:r>
-                                <w:proofErr w:type="spellEnd"/>
-                                <w:r>
-                                  <w:t xml:space="preserve"> </w:t>
-                                </w:r>
-                                <w:r>
-                                  <w:t>-</w:t>
-                                </w:r>
-                                <w:r>
-                                  <w:t xml:space="preserve"> </w:t>
-                                </w:r>
-                                <w:proofErr w:type="spellStart"/>
-                                <w:r>
-                                  <w:t>monScore</w:t>
-                                </w:r>
-                                <w:proofErr w:type="spellEnd"/>
-                                <w:r>
-                                  <w:t>/</w:t>
-                                </w:r>
-                                <w:proofErr w:type="spellStart"/>
-                                <w:r>
-                                  <w:t>ScoreMax</w:t>
-                                </w:r>
-                                <w:proofErr w:type="spellEnd"/>
                               </w:p>
                               <w:p>
                                 <w:r>
@@ -1470,10 +3068,10 @@
                             </w:txbxContent>
                           </v:textbox>
                         </v:shape>
-                        <v:shape id="Connecteur droit avec flèche 11" o:spid="_x0000_s1044" type="#_x0000_t32" style="position:absolute;left:12850;top:24250;width:0;height:5169;visibility:visible;mso-wrap-style:square" o:connectortype="straight" o:gfxdata="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" strokecolor="#629dd1 [3204]" strokeweight="1pt">
+                        <v:shape id="Connecteur droit avec flèche 11" o:spid="_x0000_s1054" type="#_x0000_t32" style="position:absolute;left:12850;top:24250;width:0;height:5169;visibility:visible;mso-wrap-style:square" o:connectortype="straight" o:gfxdata="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" strokecolor="#629dd1 [3204]" strokeweight="1pt">
                           <v:stroke endarrow="open"/>
                         </v:shape>
-                        <v:shape id="Zone de texte 12" o:spid="_x0000_s1045" type="#_x0000_t202" style="position:absolute;left:5641;top:29418;width:14181;height:3829;visibility:visible;mso-wrap-style:square;v-text-anchor:top" o:gfxdata="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" fillcolor="white [3201]" strokecolor="#629dd1 [3204]" strokeweight=".5pt">
+                        <v:shape id="Zone de texte 12" o:spid="_x0000_s1055" type="#_x0000_t202" style="position:absolute;left:5641;top:29418;width:14181;height:3829;visibility:visible;mso-wrap-style:square;v-text-anchor:top" o:gfxdata="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" fillcolor="white [3201]" strokecolor="#629dd1 [3204]" strokeweight=".5pt">
                           <v:textbox>
                             <w:txbxContent>
                               <w:p>
@@ -1502,7 +3100,7 @@
                             </w:txbxContent>
                           </v:textbox>
                         </v:shape>
-                        <v:shape id="Zone de texte 13" o:spid="_x0000_s1046" type="#_x0000_t202" style="position:absolute;left:8225;top:-704;width:6682;height:3288;visibility:visible;mso-wrap-style:square;v-text-anchor:top" o:gfxdata="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" fillcolor="white [3201]" strokeweight=".5pt">
+                        <v:shape id="Zone de texte 13" o:spid="_x0000_s1056" type="#_x0000_t202" style="position:absolute;left:8225;top:-704;width:6682;height:3288;visibility:visible;mso-wrap-style:square;v-text-anchor:top" o:gfxdata="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" fillcolor="white [3201]" strokeweight=".5pt">
                           <v:textbox>
                             <w:txbxContent>
                               <w:p>
@@ -1525,51 +3123,41 @@
                           </v:textbox>
                         </v:shape>
                       </v:group>
-                      <v:shape id="Zone de texte 15" o:spid="_x0000_s1047" type="#_x0000_t202" style="position:absolute;left:12668;top:4000;width:11411;height:2667;visibility:visible;mso-wrap-style:square;v-text-anchor:top" o:gfxdata="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" fillcolor="white [3201]" strokeweight=".5pt">
+                      <v:shape id="Zone de texte 15" o:spid="_x0000_s1057" type="#_x0000_t202" style="position:absolute;left:12668;top:4000;width:11411;height:2667;visibility:visible;mso-wrap-style:square;v-text-anchor:top" o:gfxdata="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" fillcolor="white [3201]" strokeweight=".5pt">
                         <v:textbox>
                           <w:txbxContent>
                             <w:p>
                               <w:pPr>
                                 <w:jc w:val="center"/>
                               </w:pPr>
-                              <w:proofErr w:type="spellStart"/>
-                              <w:proofErr w:type="gramStart"/>
                               <w:r>
-                                <w:t>mon</w:t>
+                                <w:t>monScore</w:t>
                               </w:r>
-                              <w:r>
-                                <w:t>Score</w:t>
-                              </w:r>
-                              <w:proofErr w:type="spellEnd"/>
-                              <w:proofErr w:type="gramEnd"/>
                             </w:p>
                           </w:txbxContent>
                         </v:textbox>
                       </v:shape>
                     </v:group>
                   </v:group>
-                  <v:shape id="Connecteur droit avec flèche 17" o:spid="_x0000_s1048" type="#_x0000_t32" style="position:absolute;left:23431;top:6191;width:0;height:3480;visibility:visible;mso-wrap-style:square" o:connectortype="straight" o:gfxdata="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" strokecolor="#629dd1 [3204]" strokeweight="1pt">
+                  <v:shape id="Connecteur droit avec flèche 17" o:spid="_x0000_s1058" type="#_x0000_t32" style="position:absolute;left:23431;top:6191;width:0;height:3480;visibility:visible;mso-wrap-style:square" o:connectortype="straight" o:gfxdata="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" strokecolor="#629dd1 [3204]" strokeweight="1pt">
                     <v:stroke endarrow="open"/>
                   </v:shape>
-                  <v:shape id="Connecteur droit avec flèche 18" o:spid="_x0000_s1049" type="#_x0000_t32" style="position:absolute;left:23431;top:12763;width:0;height:3480;visibility:visible;mso-wrap-style:square" o:connectortype="straight" o:gfxdata="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" strokecolor="#629dd1 [3204]" strokeweight="1pt">
+                  <v:shape id="Connecteur droit avec flèche 18" o:spid="_x0000_s1059" type="#_x0000_t32" style="position:absolute;left:23431;top:12763;width:0;height:3480;visibility:visible;mso-wrap-style:square" o:connectortype="straight" o:gfxdata="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" strokecolor="#629dd1 [3204]" strokeweight="1pt">
                     <v:stroke endarrow="open"/>
                   </v:shape>
-                  <v:shape id="Zone de texte 16" o:spid="_x0000_s1050" type="#_x0000_t202" style="position:absolute;left:17335;top:10001;width:13373;height:3314;visibility:visible;mso-wrap-style:square;v-text-anchor:top" o:gfxdata="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" fillcolor="white [3201]" strokeweight=".5pt">
+                  <v:shape id="_x0000_s1060" type="#_x0000_t202" style="position:absolute;left:17335;top:10001;width:13373;height:3314;visibility:visible;mso-wrap-style:square;v-text-anchor:top" o:gfxdata="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" fillcolor="white [3201]" strokeweight=".5pt">
                     <v:textbox>
                       <w:txbxContent>
                         <w:p>
                           <w:r>
-                            <w:t>Valeur =</w:t>
-                          </w:r>
-                          <w:r>
-                            <w:t>Force</w:t>
+                            <w:t>Valeur =Force</w:t>
                           </w:r>
                         </w:p>
                       </w:txbxContent>
                     </v:textbox>
                   </v:shape>
                 </v:group>
-                <v:shape id="Zone de texte 21" o:spid="_x0000_s1051" type="#_x0000_t202" style="position:absolute;left:20288;top:30575;width:27718;height:3104;visibility:visible;mso-wrap-style:square;v-text-anchor:top" o:gfxdata="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" fillcolor="#629dd1 [3204]" strokecolor="white [3201]" strokeweight="2.25pt">
+                <v:shape id="Zone de texte 21" o:spid="_x0000_s1061" type="#_x0000_t202" style="position:absolute;left:20288;top:30575;width:27718;height:3104;visibility:visible;mso-wrap-style:square;v-text-anchor:top" o:gfxdata="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" fillcolor="#629dd1 [3204]" strokecolor="white [3201]" strokeweight="2.25pt">
                   <v:shadow on="t" type="perspective" color="black" opacity="20971f" origin=",.5" offset="0,1pt" matrix="66847f,,,66847f"/>
                   <v:textbox>
                     <w:txbxContent>
@@ -1586,41 +3174,16 @@
                             <w:b/>
                             <w:color w:val="CBD2DC" w:themeColor="accent3" w:themeTint="66"/>
                           </w:rPr>
-                          <w:t xml:space="preserve">Volonté = </w:t>
+                          <w:t>Volonté = valeurCarte* valeurJoueur</w:t>
                         </w:r>
-                        <w:proofErr w:type="spellStart"/>
-                        <w:r>
-                          <w:rPr>
-                            <w:b/>
-                            <w:color w:val="CBD2DC" w:themeColor="accent3" w:themeTint="66"/>
-                          </w:rPr>
-                          <w:t>valeurCarte</w:t>
-                        </w:r>
-                        <w:proofErr w:type="spellEnd"/>
-                        <w:r>
-                          <w:rPr>
-                            <w:b/>
-                            <w:color w:val="CBD2DC" w:themeColor="accent3" w:themeTint="66"/>
-                          </w:rPr>
-                          <w:t xml:space="preserve">* </w:t>
-                        </w:r>
-                        <w:proofErr w:type="spellStart"/>
-                        <w:r>
-                          <w:rPr>
-                            <w:b/>
-                            <w:color w:val="CBD2DC" w:themeColor="accent3" w:themeTint="66"/>
-                          </w:rPr>
-                          <w:t>valeurJoueur</w:t>
-                        </w:r>
-                        <w:proofErr w:type="spellEnd"/>
                       </w:p>
                     </w:txbxContent>
                   </v:textbox>
                 </v:shape>
-                <v:shape id="Connecteur droit avec flèche 22" o:spid="_x0000_s1052" type="#_x0000_t32" style="position:absolute;left:20288;top:27527;width:8572;height:3048;visibility:visible;mso-wrap-style:square" o:connectortype="straight" o:gfxdata="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" strokecolor="#629dd1 [3204]" strokeweight="1pt">
+                <v:shape id="Connecteur droit avec flèche 22" o:spid="_x0000_s1062" type="#_x0000_t32" style="position:absolute;left:20288;top:27527;width:8572;height:3048;visibility:visible;mso-wrap-style:square" o:connectortype="straight" o:gfxdata="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" strokecolor="#629dd1 [3204]" strokeweight="1pt">
                   <v:stroke endarrow="open"/>
                 </v:shape>
-                <v:shape id="Connecteur droit avec flèche 23" o:spid="_x0000_s1053" type="#_x0000_t32" style="position:absolute;left:37814;top:27527;width:14383;height:3048;flip:x;visibility:visible;mso-wrap-style:square" o:connectortype="straight" o:gfxdata="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" strokecolor="#629dd1 [3204]" strokeweight="1pt">
+                <v:shape id="Connecteur droit avec flèche 23" o:spid="_x0000_s1063" type="#_x0000_t32" style="position:absolute;left:37814;top:27527;width:14383;height:3048;flip:x;visibility:visible;mso-wrap-style:square" o:connectortype="straight" o:gfxdata="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" strokecolor="#629dd1 [3204]" strokeweight="1pt">
                   <v:stroke endarrow="open"/>
                 </v:shape>
               </v:group>
@@ -1651,7 +3214,7 @@
     </w:p>
     <w:p>
       <w:pPr>
-        <w:pStyle w:val="Paragraphedeliste"/>
+        <w:pStyle w:val="ListParagraph"/>
         <w:numPr>
           <w:ilvl w:val="0"/>
           <w:numId w:val="5"/>
@@ -1666,7 +3229,7 @@
     </w:p>
     <w:p>
       <w:pPr>
-        <w:pStyle w:val="Paragraphedeliste"/>
+        <w:pStyle w:val="ListParagraph"/>
         <w:numPr>
           <w:ilvl w:val="0"/>
           <w:numId w:val="5"/>
@@ -1676,15 +3239,7 @@
         <w:t xml:space="preserve">De même, si le joueur </w:t>
       </w:r>
       <w:r>
-        <w:t>est très loin du premier joueur (</w:t>
-      </w:r>
-      <w:proofErr w:type="spellStart"/>
-      <w:r>
-        <w:t>scoreMax</w:t>
-      </w:r>
-      <w:proofErr w:type="spellEnd"/>
-      <w:r>
-        <w:t>), la valeur joueur sera très proche de 1.</w:t>
+        <w:t>est très loin du premier joueur (scoreMax), la valeur joueur sera très proche de 1.</w:t>
       </w:r>
     </w:p>
     <w:p>
@@ -1702,7 +3257,7 @@
     </w:p>
     <w:p>
       <w:pPr>
-        <w:pStyle w:val="Titre4"/>
+        <w:pStyle w:val="Heading4"/>
         <w:numPr>
           <w:ilvl w:val="0"/>
           <w:numId w:val="4"/>
@@ -1737,7 +3292,7 @@
     </w:p>
     <w:p>
       <w:pPr>
-        <w:pStyle w:val="Paragraphedeliste"/>
+        <w:pStyle w:val="ListParagraph"/>
         <w:numPr>
           <w:ilvl w:val="0"/>
           <w:numId w:val="8"/>
@@ -1747,15 +3302,7 @@
         <w:t>Chaque coup d’un joueur est pondéré par un coefficient qui représente les chances que le joueur utilise cette carte</w:t>
       </w:r>
       <w:r>
-        <w:t>(</w:t>
-      </w:r>
-      <w:proofErr w:type="spellStart"/>
-      <w:r>
-        <w:t>ChanceUtilisée</w:t>
-      </w:r>
-      <w:proofErr w:type="spellEnd"/>
-      <w:r>
-        <w:t>)</w:t>
+        <w:t>(ChanceUtilisée)</w:t>
       </w:r>
       <w:r>
         <w:t> : on va calculer la force de la carte jouée, la valeur de la pioche</w:t>
@@ -1767,10 +3314,7 @@
         <w:t>, et la valeur du joueur</w:t>
       </w:r>
       <w:r>
-        <w:t xml:space="preserve"> </w:t>
-      </w:r>
-      <w:r>
-        <w:t>(idem qu’en 1)</w:t>
+        <w:t xml:space="preserve"> (idem qu’en 1)</w:t>
       </w:r>
       <w:r>
         <w:t xml:space="preserve">. </w:t>
@@ -1778,12 +3322,13 @@
     </w:p>
     <w:p>
       <w:pPr>
-        <w:pStyle w:val="Paragraphedeliste"/>
+        <w:pStyle w:val="ListParagraph"/>
         <w:ind w:left="1428"/>
       </w:pPr>
       <w:r>
         <w:rPr>
           <w:noProof/>
+          <w:lang w:val="en-US" w:eastAsia="en-US"/>
         </w:rPr>
         <mc:AlternateContent>
           <mc:Choice Requires="wpg">
@@ -1955,24 +3500,8 @@
                                             <w:jc w:val="center"/>
                                           </w:pPr>
                                           <w:r>
-                                            <w:t xml:space="preserve">Valeur * </w:t>
+                                            <w:t>Valeur * PositionCarte/NbCarteMain</w:t>
                                           </w:r>
-                                          <w:proofErr w:type="spellStart"/>
-                                          <w:r>
-                                            <w:t>PositionCarte</w:t>
-                                          </w:r>
-                                          <w:proofErr w:type="spellEnd"/>
-                                          <w:r>
-                                            <w:t>/</w:t>
-                                          </w:r>
-                                          <w:proofErr w:type="spellStart"/>
-                                          <w:r>
-                                            <w:t>NbCarte</w:t>
-                                          </w:r>
-                                          <w:r>
-                                            <w:t>Main</w:t>
-                                          </w:r>
-                                          <w:proofErr w:type="spellEnd"/>
                                         </w:p>
                                         <w:p>
                                           <w:r>
@@ -2063,23 +3592,7 @@
                                               <w:color w:val="596984" w:themeColor="accent3" w:themeShade="BF"/>
                                               <w:sz w:val="20"/>
                                             </w:rPr>
-                                            <w:t xml:space="preserve">VC = </w:t>
-                                          </w:r>
-                                          <w:r>
-                                            <w:rPr>
-                                              <w:b/>
-                                              <w:color w:val="596984" w:themeColor="accent3" w:themeShade="BF"/>
-                                              <w:sz w:val="20"/>
-                                            </w:rPr>
-                                            <w:t xml:space="preserve">Valeur de la carte </w:t>
-                                          </w:r>
-                                          <w:r>
-                                            <w:rPr>
-                                              <w:b/>
-                                              <w:color w:val="596984" w:themeColor="accent3" w:themeShade="BF"/>
-                                              <w:sz w:val="20"/>
-                                            </w:rPr>
-                                            <w:t>jouée</w:t>
+                                            <w:t>VC = Valeur de la carte jouée</w:t>
                                           </w:r>
                                         </w:p>
                                       </w:txbxContent>
@@ -2196,10 +3709,7 @@
                                           <w:jc w:val="center"/>
                                         </w:pPr>
                                         <w:r>
-                                          <w:t xml:space="preserve">Force </w:t>
-                                        </w:r>
-                                        <w:r>
-                                          <w:t>de la carte</w:t>
+                                          <w:t>Force de la carte</w:t>
                                         </w:r>
                                       </w:p>
                                     </w:txbxContent>
@@ -2307,7 +3817,6 @@
                                       <w:color w:val="CBD2DC" w:themeColor="accent3" w:themeTint="66"/>
                                     </w:rPr>
                                   </w:pPr>
-                                  <w:proofErr w:type="spellStart"/>
                                   <w:r>
                                     <w:rPr>
                                       <w:b/>
@@ -2315,7 +3824,6 @@
                                     </w:rPr>
                                     <w:t>ChanceUtilisée</w:t>
                                   </w:r>
-                                  <w:proofErr w:type="spellEnd"/>
                                   <w:r>
                                     <w:rPr>
                                       <w:b/>
@@ -2323,7 +3831,6 @@
                                     </w:rPr>
                                     <w:t xml:space="preserve"> = </w:t>
                                   </w:r>
-                                  <w:proofErr w:type="spellStart"/>
                                   <w:r>
                                     <w:rPr>
                                       <w:b/>
@@ -2331,23 +3838,13 @@
                                     </w:rPr>
                                     <w:t>proxiCoups</w:t>
                                   </w:r>
-                                  <w:proofErr w:type="spellEnd"/>
                                   <w:r>
                                     <w:rPr>
                                       <w:b/>
                                       <w:color w:val="CBD2DC" w:themeColor="accent3" w:themeTint="66"/>
                                     </w:rPr>
-                                    <w:t xml:space="preserve">* </w:t>
+                                    <w:t>* valeurJoueur</w:t>
                                   </w:r>
-                                  <w:proofErr w:type="spellStart"/>
-                                  <w:r>
-                                    <w:rPr>
-                                      <w:b/>
-                                      <w:color w:val="CBD2DC" w:themeColor="accent3" w:themeTint="66"/>
-                                    </w:rPr>
-                                    <w:t>valeurJoueur</w:t>
-                                  </w:r>
-                                  <w:proofErr w:type="spellEnd"/>
                                 </w:p>
                               </w:txbxContent>
                             </wps:txbx>
@@ -2528,21 +4025,7 @@
                                   <w:b/>
                                   <w:color w:val="596984" w:themeColor="accent3" w:themeShade="BF"/>
                                 </w:rPr>
-                                <w:t>P</w:t>
-                              </w:r>
-                              <w:r>
-                                <w:rPr>
-                                  <w:b/>
-                                  <w:color w:val="596984" w:themeColor="accent3" w:themeShade="BF"/>
-                                </w:rPr>
-                                <w:t>roximité du coup</w:t>
-                              </w:r>
-                              <w:r>
-                                <w:rPr>
-                                  <w:b/>
-                                  <w:color w:val="596984" w:themeColor="accent3" w:themeShade="BF"/>
-                                </w:rPr>
-                                <w:t xml:space="preserve"> = VC-VA</w:t>
+                                <w:t>Proximité du coup = VC-VA</w:t>
                               </w:r>
                             </w:p>
                           </w:txbxContent>
@@ -2624,25 +4107,17 @@
           </mc:Choice>
           <mc:Fallback>
             <w:pict>
-              <v:group id="Groupe 56" o:spid="_x0000_s1054" style="position:absolute;left:0;text-align:left;margin-left:-22.1pt;margin-top:12.75pt;width:512.65pt;height:299.6pt;z-index:251686912" coordsize="65106,38049" o:gfxdata="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">
-                <v:group id="Groupe 50" o:spid="_x0000_s1055" style="position:absolute;width:65106;height:38049" coordsize="65106,38049" o:gfxdata="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">
-                  <v:group id="Groupe 6" o:spid="_x0000_s1056" style="position:absolute;width:61531;height:38049" coordorigin="1905" coordsize="61531,38056" o:gfxdata="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">
-                    <v:group id="Groupe 7" o:spid="_x0000_s1057" style="position:absolute;left:1905;width:45081;height:21853" coordorigin="1905" coordsize="45081,21853" o:gfxdata="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">
-                      <v:shapetype id="_x0000_t32" coordsize="21600,21600" o:spt="32" o:oned="t" path="m,l21600,21600e" filled="f">
-                        <v:path arrowok="t" fillok="f" o:connecttype="none"/>
-                        <o:lock v:ext="edit" shapetype="t"/>
-                      </v:shapetype>
-                      <v:shape id="Connecteur droit avec flèche 43" o:spid="_x0000_s1058" type="#_x0000_t32" style="position:absolute;left:17192;top:6672;width:48;height:3910;visibility:visible;mso-wrap-style:square" o:connectortype="straight" o:gfxdata="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" strokecolor="#629dd1 [3204]" strokeweight="1pt">
+              <v:group id="Groupe 56" o:spid="_x0000_s1064" style="position:absolute;left:0;text-align:left;margin-left:-22.1pt;margin-top:12.75pt;width:512.65pt;height:299.6pt;z-index:251686912" coordsize="65106,38049" o:gfxdata="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">
+                <v:group id="Groupe 50" o:spid="_x0000_s1065" style="position:absolute;width:65106;height:38049" coordsize="65106,38049" o:gfxdata="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">
+                  <v:group id="Groupe 6" o:spid="_x0000_s1066" style="position:absolute;width:61531;height:38049" coordorigin="1905" coordsize="61531,38056" o:gfxdata="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">
+                    <v:group id="Groupe 7" o:spid="_x0000_s1067" style="position:absolute;left:1905;width:45081;height:21853" coordorigin="1905" coordsize="45081,21853" o:gfxdata="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">
+                      <v:shape id="Connecteur droit avec flèche 43" o:spid="_x0000_s1068" type="#_x0000_t32" style="position:absolute;left:17192;top:6672;width:48;height:3910;visibility:visible;mso-wrap-style:square" o:connectortype="straight" o:gfxdata="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" strokecolor="#629dd1 [3204]" strokeweight="1pt">
                         <v:stroke endarrow="open"/>
                       </v:shape>
-                      <v:group id="Groupe 9" o:spid="_x0000_s1059" style="position:absolute;left:1905;width:45081;height:21853" coordorigin="1905" coordsize="45081,21853" o:gfxdata="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">
-                        <v:group id="Groupe 14" o:spid="_x0000_s1060" style="position:absolute;left:1905;width:30670;height:21853" coordorigin="1905" coordsize="30670,21854" o:gfxdata="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">
-                          <v:group id="Groupe 25" o:spid="_x0000_s1061" style="position:absolute;left:1905;width:30670;height:21854" coordorigin="-210,-704" coordsize="22554,26955" o:gfxdata="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">
-                            <v:shapetype id="_x0000_t202" coordsize="21600,21600" o:spt="202" path="m,l,21600r21600,l21600,xe">
-                              <v:stroke joinstyle="miter"/>
-                              <v:path gradientshapeok="t" o:connecttype="rect"/>
-                            </v:shapetype>
-                            <v:shape id="Zone de texte 29" o:spid="_x0000_s1062" type="#_x0000_t202" style="position:absolute;left:-210;top:12348;width:22554;height:4515;visibility:visible;mso-wrap-style:square;v-text-anchor:middle" o:gfxdata="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" fillcolor="white [3201]" strokeweight=".5pt">
+                      <v:group id="Groupe 9" o:spid="_x0000_s1069" style="position:absolute;left:1905;width:45081;height:21853" coordorigin="1905" coordsize="45081,21853" o:gfxdata="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">
+                        <v:group id="Groupe 14" o:spid="_x0000_s1070" style="position:absolute;left:1905;width:30670;height:21853" coordorigin="1905" coordsize="30670,21854" o:gfxdata="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">
+                          <v:group id="Groupe 25" o:spid="_x0000_s1071" style="position:absolute;left:1905;width:30670;height:21854" coordorigin="-210,-704" coordsize="22554,26955" o:gfxdata="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">
+                            <v:shape id="Zone de texte 29" o:spid="_x0000_s1072" type="#_x0000_t202" style="position:absolute;left:-210;top:12348;width:22554;height:4515;visibility:visible;mso-wrap-style:square;v-text-anchor:middle" o:gfxdata="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" fillcolor="white [3201]" strokeweight=".5pt">
                               <v:textbox>
                                 <w:txbxContent>
                                   <w:p>
@@ -2650,24 +4125,8 @@
                                       <w:jc w:val="center"/>
                                     </w:pPr>
                                     <w:r>
-                                      <w:t xml:space="preserve">Valeur * </w:t>
+                                      <w:t>Valeur * PositionCarte/NbCarteMain</w:t>
                                     </w:r>
-                                    <w:proofErr w:type="spellStart"/>
-                                    <w:r>
-                                      <w:t>PositionCarte</w:t>
-                                    </w:r>
-                                    <w:proofErr w:type="spellEnd"/>
-                                    <w:r>
-                                      <w:t>/</w:t>
-                                    </w:r>
-                                    <w:proofErr w:type="spellStart"/>
-                                    <w:r>
-                                      <w:t>NbCarte</w:t>
-                                    </w:r>
-                                    <w:r>
-                                      <w:t>Main</w:t>
-                                    </w:r>
-                                    <w:proofErr w:type="spellEnd"/>
                                   </w:p>
                                   <w:p>
                                     <w:r>
@@ -2677,10 +4136,10 @@
                                 </w:txbxContent>
                               </v:textbox>
                             </v:shape>
-                            <v:shape id="Connecteur droit avec flèche 30" o:spid="_x0000_s1063" type="#_x0000_t32" style="position:absolute;left:10328;top:17210;width:0;height:5169;visibility:visible;mso-wrap-style:square" o:connectortype="straight" o:gfxdata="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" strokecolor="#629dd1 [3204]" strokeweight="1pt">
+                            <v:shape id="Connecteur droit avec flèche 30" o:spid="_x0000_s1073" type="#_x0000_t32" style="position:absolute;left:10328;top:17210;width:0;height:5169;visibility:visible;mso-wrap-style:square" o:connectortype="straight" o:gfxdata="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" strokecolor="#629dd1 [3204]" strokeweight="1pt">
                               <v:stroke endarrow="open"/>
                             </v:shape>
-                            <v:shape id="Zone de texte 31" o:spid="_x0000_s1064" type="#_x0000_t202" style="position:absolute;left:3392;top:22421;width:14180;height:3829;visibility:visible;mso-wrap-style:square;v-text-anchor:top" o:gfxdata="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" fillcolor="white [3201]" strokecolor="#5aa2ae [3208]" strokeweight="1.5pt">
+                            <v:shape id="Zone de texte 31" o:spid="_x0000_s1074" type="#_x0000_t202" style="position:absolute;left:3392;top:22421;width:14180;height:3829;visibility:visible;mso-wrap-style:square;v-text-anchor:top" o:gfxdata="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" fillcolor="white [3201]" strokecolor="#5aa2ae [3208]" strokeweight="1.5pt">
                               <v:textbox>
                                 <w:txbxContent>
                                   <w:p>
@@ -2698,29 +4157,13 @@
                                         <w:color w:val="596984" w:themeColor="accent3" w:themeShade="BF"/>
                                         <w:sz w:val="20"/>
                                       </w:rPr>
-                                      <w:t xml:space="preserve">VC = </w:t>
-                                    </w:r>
-                                    <w:r>
-                                      <w:rPr>
-                                        <w:b/>
-                                        <w:color w:val="596984" w:themeColor="accent3" w:themeShade="BF"/>
-                                        <w:sz w:val="20"/>
-                                      </w:rPr>
-                                      <w:t xml:space="preserve">Valeur de la carte </w:t>
-                                    </w:r>
-                                    <w:r>
-                                      <w:rPr>
-                                        <w:b/>
-                                        <w:color w:val="596984" w:themeColor="accent3" w:themeShade="BF"/>
-                                        <w:sz w:val="20"/>
-                                      </w:rPr>
-                                      <w:t>jouée</w:t>
+                                      <w:t>VC = Valeur de la carte jouée</w:t>
                                     </w:r>
                                   </w:p>
                                 </w:txbxContent>
                               </v:textbox>
                             </v:shape>
-                            <v:shape id="Zone de texte 32" o:spid="_x0000_s1065" type="#_x0000_t202" style="position:absolute;left:6964;top:-704;width:8654;height:3759;visibility:visible;mso-wrap-style:square;v-text-anchor:top" o:gfxdata="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" fillcolor="white [3201]" strokeweight=".5pt">
+                            <v:shape id="Zone de texte 32" o:spid="_x0000_s1075" type="#_x0000_t202" style="position:absolute;left:6964;top:-704;width:8654;height:3759;visibility:visible;mso-wrap-style:square;v-text-anchor:top" o:gfxdata="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" fillcolor="white [3201]" strokeweight=".5pt">
                               <v:textbox>
                                 <w:txbxContent>
                                   <w:p>
@@ -2743,7 +4186,7 @@
                               </v:textbox>
                             </v:shape>
                           </v:group>
-                          <v:shape id="Zone de texte 33" o:spid="_x0000_s1066" type="#_x0000_t202" style="position:absolute;left:10286;top:3719;width:13812;height:2953;visibility:visible;mso-wrap-style:square;v-text-anchor:top" o:gfxdata="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" fillcolor="white [3201]" strokeweight=".5pt">
+                          <v:shape id="Zone de texte 33" o:spid="_x0000_s1076" type="#_x0000_t202" style="position:absolute;left:10286;top:3719;width:13812;height:2953;visibility:visible;mso-wrap-style:square;v-text-anchor:top" o:gfxdata="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" fillcolor="white [3201]" strokeweight=".5pt">
                             <v:textbox>
                               <w:txbxContent>
                                 <w:p>
@@ -2751,17 +4194,14 @@
                                     <w:jc w:val="center"/>
                                   </w:pPr>
                                   <w:r>
-                                    <w:t xml:space="preserve">Force </w:t>
-                                  </w:r>
-                                  <w:r>
-                                    <w:t>de la carte</w:t>
+                                    <w:t>Force de la carte</w:t>
                                   </w:r>
                                 </w:p>
                               </w:txbxContent>
                             </v:textbox>
                           </v:shape>
                         </v:group>
-                        <v:shape id="Zone de texte 41" o:spid="_x0000_s1067" type="#_x0000_t202" style="position:absolute;left:28737;top:18787;width:18249;height:2667;visibility:visible;mso-wrap-style:square;v-text-anchor:top" o:gfxdata="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" fillcolor="white [3201]" strokecolor="#5aa2ae [3208]" strokeweight="1.5pt">
+                        <v:shape id="Zone de texte 41" o:spid="_x0000_s1077" type="#_x0000_t202" style="position:absolute;left:28737;top:18787;width:18249;height:2667;visibility:visible;mso-wrap-style:square;v-text-anchor:top" o:gfxdata="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" fillcolor="white [3201]" strokecolor="#5aa2ae [3208]" strokeweight="1.5pt">
                           <v:textbox>
                             <w:txbxContent>
                               <w:p>
@@ -2787,7 +4227,7 @@
                         </v:shape>
                       </v:group>
                     </v:group>
-                    <v:shape id="Zone de texte 46" o:spid="_x0000_s1068" type="#_x0000_t202" style="position:absolute;left:30194;top:34951;width:33242;height:3105;visibility:visible;mso-wrap-style:square;v-text-anchor:top" o:gfxdata="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" fillcolor="#629dd1 [3204]" strokecolor="white [3201]" strokeweight="2.25pt">
+                    <v:shape id="Zone de texte 46" o:spid="_x0000_s1078" type="#_x0000_t202" style="position:absolute;left:30194;top:34951;width:33242;height:3105;visibility:visible;mso-wrap-style:square;v-text-anchor:top" o:gfxdata="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" fillcolor="#629dd1 [3204]" strokecolor="white [3201]" strokeweight="2.25pt">
                       <v:shadow on="t" type="perspective" color="black" opacity="20971f" origin=",.5" offset="0,1pt" matrix="66847f,,,66847f"/>
                       <v:textbox>
                         <w:txbxContent>
@@ -2799,7 +4239,6 @@
                                 <w:color w:val="CBD2DC" w:themeColor="accent3" w:themeTint="66"/>
                               </w:rPr>
                             </w:pPr>
-                            <w:proofErr w:type="spellStart"/>
                             <w:r>
                               <w:rPr>
                                 <w:b/>
@@ -2807,7 +4246,6 @@
                               </w:rPr>
                               <w:t>ChanceUtilisée</w:t>
                             </w:r>
-                            <w:proofErr w:type="spellEnd"/>
                             <w:r>
                               <w:rPr>
                                 <w:b/>
@@ -2815,7 +4253,6 @@
                               </w:rPr>
                               <w:t xml:space="preserve"> = </w:t>
                             </w:r>
-                            <w:proofErr w:type="spellStart"/>
                             <w:r>
                               <w:rPr>
                                 <w:b/>
@@ -2823,35 +4260,25 @@
                               </w:rPr>
                               <w:t>proxiCoups</w:t>
                             </w:r>
-                            <w:proofErr w:type="spellEnd"/>
                             <w:r>
                               <w:rPr>
                                 <w:b/>
                                 <w:color w:val="CBD2DC" w:themeColor="accent3" w:themeTint="66"/>
                               </w:rPr>
-                              <w:t xml:space="preserve">* </w:t>
+                              <w:t>* valeurJoueur</w:t>
                             </w:r>
-                            <w:proofErr w:type="spellStart"/>
-                            <w:r>
-                              <w:rPr>
-                                <w:b/>
-                                <w:color w:val="CBD2DC" w:themeColor="accent3" w:themeTint="66"/>
-                              </w:rPr>
-                              <w:t>valeurJoueur</w:t>
-                            </w:r>
-                            <w:proofErr w:type="spellEnd"/>
                           </w:p>
                         </w:txbxContent>
                       </v:textbox>
                     </v:shape>
-                    <v:shape id="Connecteur droit avec flèche 47" o:spid="_x0000_s1069" type="#_x0000_t32" style="position:absolute;left:17240;top:21855;width:8572;height:3048;visibility:visible;mso-wrap-style:square" o:connectortype="straight" o:gfxdata="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" strokecolor="#629dd1 [3204]" strokeweight="1pt">
+                    <v:shape id="Connecteur droit avec flèche 47" o:spid="_x0000_s1079" type="#_x0000_t32" style="position:absolute;left:17240;top:21855;width:8572;height:3048;visibility:visible;mso-wrap-style:square" o:connectortype="straight" o:gfxdata="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" strokecolor="#629dd1 [3204]" strokeweight="1pt">
                       <v:stroke endarrow="open"/>
                     </v:shape>
-                    <v:shape id="Connecteur droit avec flèche 48" o:spid="_x0000_s1070" type="#_x0000_t32" style="position:absolute;left:30194;top:21847;width:12382;height:3048;flip:x;visibility:visible;mso-wrap-style:square" o:connectortype="straight" o:gfxdata="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" strokecolor="#629dd1 [3204]" strokeweight="1pt">
+                    <v:shape id="Connecteur droit avec flèche 48" o:spid="_x0000_s1080" type="#_x0000_t32" style="position:absolute;left:30194;top:21847;width:12382;height:3048;flip:x;visibility:visible;mso-wrap-style:square" o:connectortype="straight" o:gfxdata="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" strokecolor="#629dd1 [3204]" strokeweight="1pt">
                       <v:stroke endarrow="open"/>
                     </v:shape>
                   </v:group>
-                  <v:shape id="Zone de texte 49" o:spid="_x0000_s1071" type="#_x0000_t202" style="position:absolute;left:46863;top:18808;width:18243;height:2661;visibility:visible;mso-wrap-style:square;v-text-anchor:top" o:gfxdata="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" fillcolor="white [3201]" strokecolor="#5aa2ae [3208]" strokeweight="1.5pt">
+                  <v:shape id="Zone de texte 49" o:spid="_x0000_s1081" type="#_x0000_t202" style="position:absolute;left:46863;top:18808;width:18243;height:2661;visibility:visible;mso-wrap-style:square;v-text-anchor:top" o:gfxdata="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" fillcolor="white [3201]" strokecolor="#5aa2ae [3208]" strokeweight="1.5pt">
                     <v:textbox>
                       <w:txbxContent>
                         <w:p>
@@ -2876,7 +4303,7 @@
                     </v:textbox>
                   </v:shape>
                 </v:group>
-                <v:shape id="Zone de texte 51" o:spid="_x0000_s1072" type="#_x0000_t202" style="position:absolute;left:15525;top:25336;width:20765;height:3099;visibility:visible;mso-wrap-style:square;v-text-anchor:top" o:gfxdata="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" fillcolor="white [3201]" strokecolor="#629dd1 [3204]" strokeweight=".5pt">
+                <v:shape id="Zone de texte 51" o:spid="_x0000_s1082" type="#_x0000_t202" style="position:absolute;left:15525;top:25336;width:20765;height:3099;visibility:visible;mso-wrap-style:square;v-text-anchor:top" o:gfxdata="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" fillcolor="white [3201]" strokecolor="#629dd1 [3204]" strokeweight=".5pt">
                   <v:textbox>
                     <w:txbxContent>
                       <w:p>
@@ -2892,30 +4319,16 @@
                             <w:b/>
                             <w:color w:val="596984" w:themeColor="accent3" w:themeShade="BF"/>
                           </w:rPr>
-                          <w:t>P</w:t>
-                        </w:r>
-                        <w:r>
-                          <w:rPr>
-                            <w:b/>
-                            <w:color w:val="596984" w:themeColor="accent3" w:themeShade="BF"/>
-                          </w:rPr>
-                          <w:t>roximité du coup</w:t>
-                        </w:r>
-                        <w:r>
-                          <w:rPr>
-                            <w:b/>
-                            <w:color w:val="596984" w:themeColor="accent3" w:themeShade="BF"/>
-                          </w:rPr>
-                          <w:t xml:space="preserve"> = VC-VA</w:t>
+                          <w:t>Proximité du coup = VC-VA</w:t>
                         </w:r>
                       </w:p>
                     </w:txbxContent>
                   </v:textbox>
                 </v:shape>
-                <v:shape id="Connecteur droit avec flèche 52" o:spid="_x0000_s1073" type="#_x0000_t32" style="position:absolute;left:27717;top:28479;width:15907;height:6465;visibility:visible;mso-wrap-style:square" o:connectortype="straight" o:gfxdata="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" strokecolor="#629dd1 [3204]" strokeweight="1pt">
+                <v:shape id="Connecteur droit avec flèche 52" o:spid="_x0000_s1083" type="#_x0000_t32" style="position:absolute;left:27717;top:28479;width:15907;height:6465;visibility:visible;mso-wrap-style:square" o:connectortype="straight" o:gfxdata="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" strokecolor="#629dd1 [3204]" strokeweight="1pt">
                   <v:stroke endarrow="open"/>
                 </v:shape>
-                <v:shape id="Connecteur droit avec flèche 53" o:spid="_x0000_s1074" type="#_x0000_t32" style="position:absolute;left:46863;top:21717;width:11614;height:13228;flip:x;visibility:visible;mso-wrap-style:square" o:connectortype="straight" o:gfxdata="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" strokecolor="#629dd1 [3204]" strokeweight="1pt">
+                <v:shape id="Connecteur droit avec flèche 53" o:spid="_x0000_s1084" type="#_x0000_t32" style="position:absolute;left:46863;top:21717;width:11614;height:13228;flip:x;visibility:visible;mso-wrap-style:square" o:connectortype="straight" o:gfxdata="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" strokecolor="#629dd1 [3204]" strokeweight="1pt">
                   <v:stroke endarrow="open"/>
                 </v:shape>
               </v:group>
@@ -2926,7 +4339,7 @@
     </w:p>
     <w:p>
       <w:pPr>
-        <w:pStyle w:val="Paragraphedeliste"/>
+        <w:pStyle w:val="ListParagraph"/>
         <w:ind w:left="1428"/>
       </w:pPr>
     </w:p>
@@ -2934,6 +4347,7 @@
       <w:r>
         <w:rPr>
           <w:noProof/>
+          <w:lang w:val="en-US" w:eastAsia="en-US"/>
         </w:rPr>
         <mc:AlternateContent>
           <mc:Choice Requires="wps">
@@ -3104,7 +4518,7 @@
           </mc:Choice>
           <mc:Fallback>
             <w:pict>
-              <v:shape id="Zone de texte 68" o:spid="_x0000_s1075" type="#_x0000_t202" style="position:absolute;margin-left:321.4pt;margin-top:216.85pt;width:21.3pt;height:26.9pt;z-index:251692032;visibility:visible;mso-wrap-style:square;mso-width-percent:0;mso-height-percent:0;mso-wrap-distance-left:9pt;mso-wrap-distance-top:0;mso-wrap-distance-right:9pt;mso-wrap-distance-bottom:0;mso-position-horizontal:absolute;mso-position-horizontal-relative:text;mso-position-vertical:absolute;mso-position-vertical-relative:text;mso-width-percent:0;mso-height-percent:0;mso-width-relative:margin;mso-height-relative:margin;v-text-anchor:top" o:gfxdata="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" filled="f" stroked="f" strokeweight=".5pt">
+              <v:shape id="Zone de texte 68" o:spid="_x0000_s1085" type="#_x0000_t202" style="position:absolute;margin-left:321.4pt;margin-top:216.85pt;width:21.3pt;height:26.9pt;z-index:251692032;visibility:visible;mso-wrap-style:square;mso-width-percent:0;mso-height-percent:0;mso-wrap-distance-left:9pt;mso-wrap-distance-top:0;mso-wrap-distance-right:9pt;mso-wrap-distance-bottom:0;mso-position-horizontal:absolute;mso-position-horizontal-relative:text;mso-position-vertical:absolute;mso-position-vertical-relative:text;mso-width-percent:0;mso-height-percent:0;mso-width-relative:margin;mso-height-relative:margin;v-text-anchor:top" o:gfxdata="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" filled="f" stroked="f" strokeweight=".5pt">
                 <v:textbox>
                   <w:txbxContent>
                     <w:p>
@@ -3214,6 +4628,7 @@
       <w:r>
         <w:rPr>
           <w:noProof/>
+          <w:lang w:val="en-US" w:eastAsia="en-US"/>
         </w:rPr>
         <mc:AlternateContent>
           <mc:Choice Requires="wps">
@@ -3384,7 +4799,7 @@
           </mc:Choice>
           <mc:Fallback>
             <w:pict>
-              <v:shape id="Zone de texte 58" o:spid="_x0000_s1076" type="#_x0000_t202" style="position:absolute;margin-left:172.9pt;margin-top:148.55pt;width:21.3pt;height:21pt;z-index:251689984;visibility:visible;mso-wrap-style:square;mso-width-percent:0;mso-height-percent:0;mso-wrap-distance-left:9pt;mso-wrap-distance-top:0;mso-wrap-distance-right:9pt;mso-wrap-distance-bottom:0;mso-position-horizontal:absolute;mso-position-horizontal-relative:text;mso-position-vertical:absolute;mso-position-vertical-relative:text;mso-width-percent:0;mso-height-percent:0;mso-width-relative:margin;mso-height-relative:margin;v-text-anchor:top" o:gfxdata="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" filled="f" stroked="f" strokeweight=".5pt">
+              <v:shape id="Zone de texte 58" o:spid="_x0000_s1086" type="#_x0000_t202" style="position:absolute;margin-left:172.9pt;margin-top:148.55pt;width:21.3pt;height:21pt;z-index:251689984;visibility:visible;mso-wrap-style:square;mso-width-percent:0;mso-height-percent:0;mso-wrap-distance-left:9pt;mso-wrap-distance-top:0;mso-wrap-distance-right:9pt;mso-wrap-distance-bottom:0;mso-position-horizontal:absolute;mso-position-horizontal-relative:text;mso-position-vertical:absolute;mso-position-vertical-relative:text;mso-width-percent:0;mso-height-percent:0;mso-width-relative:margin;mso-height-relative:margin;v-text-anchor:top" o:gfxdata="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" filled="f" stroked="f" strokeweight=".5pt">
                 <v:textbox>
                   <w:txbxContent>
                     <w:p>
@@ -3494,6 +4909,7 @@
       <w:r>
         <w:rPr>
           <w:noProof/>
+          <w:lang w:val="en-US" w:eastAsia="en-US"/>
         </w:rPr>
         <mc:AlternateContent>
           <mc:Choice Requires="wps">
@@ -3664,7 +5080,7 @@
           </mc:Choice>
           <mc:Fallback>
             <w:pict>
-              <v:shape id="Zone de texte 57" o:spid="_x0000_s1077" type="#_x0000_t202" style="position:absolute;margin-left:-8.6pt;margin-top:119.35pt;width:21.3pt;height:21pt;z-index:251687936;visibility:visible;mso-wrap-style:square;mso-width-percent:0;mso-height-percent:0;mso-wrap-distance-left:9pt;mso-wrap-distance-top:0;mso-wrap-distance-right:9pt;mso-wrap-distance-bottom:0;mso-position-horizontal:absolute;mso-position-horizontal-relative:text;mso-position-vertical:absolute;mso-position-vertical-relative:text;mso-width-percent:0;mso-height-percent:0;mso-width-relative:margin;mso-height-relative:margin;v-text-anchor:top" o:gfxdata="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" filled="f" stroked="f" strokeweight=".5pt">
+              <v:shape id="Zone de texte 57" o:spid="_x0000_s1087" type="#_x0000_t202" style="position:absolute;margin-left:-8.6pt;margin-top:119.35pt;width:21.3pt;height:21pt;z-index:251687936;visibility:visible;mso-wrap-style:square;mso-width-percent:0;mso-height-percent:0;mso-wrap-distance-left:9pt;mso-wrap-distance-top:0;mso-wrap-distance-right:9pt;mso-wrap-distance-bottom:0;mso-position-horizontal:absolute;mso-position-horizontal-relative:text;mso-position-vertical:absolute;mso-position-vertical-relative:text;mso-width-percent:0;mso-height-percent:0;mso-width-relative:margin;mso-height-relative:margin;v-text-anchor:top" o:gfxdata="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" filled="f" stroked="f" strokeweight=".5pt">
                 <v:textbox>
                   <w:txbxContent>
                     <w:p>
@@ -3779,6 +5195,7 @@
       <w:r>
         <w:rPr>
           <w:noProof/>
+          <w:lang w:val="en-US" w:eastAsia="en-US"/>
         </w:rPr>
         <w:lastRenderedPageBreak/>
         <mc:AlternateContent>
@@ -3950,7 +5367,7 @@
           </mc:Choice>
           <mc:Fallback>
             <w:pict>
-              <v:shape id="Zone de texte 69" o:spid="_x0000_s1078" type="#_x0000_t202" style="position:absolute;margin-left:17.65pt;margin-top:21.35pt;width:21.3pt;height:21pt;z-index:251694080;visibility:visible;mso-wrap-style:square;mso-width-percent:0;mso-height-percent:0;mso-wrap-distance-left:9pt;mso-wrap-distance-top:0;mso-wrap-distance-right:9pt;mso-wrap-distance-bottom:0;mso-position-horizontal:absolute;mso-position-horizontal-relative:text;mso-position-vertical:absolute;mso-position-vertical-relative:text;mso-width-percent:0;mso-height-percent:0;mso-width-relative:margin;mso-height-relative:margin;v-text-anchor:top" o:gfxdata="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" filled="f" stroked="f" strokeweight=".5pt">
+              <v:shape id="Zone de texte 69" o:spid="_x0000_s1088" type="#_x0000_t202" style="position:absolute;margin-left:17.65pt;margin-top:21.35pt;width:21.3pt;height:21pt;z-index:251694080;visibility:visible;mso-wrap-style:square;mso-width-percent:0;mso-height-percent:0;mso-wrap-distance-left:9pt;mso-wrap-distance-top:0;mso-wrap-distance-right:9pt;mso-wrap-distance-bottom:0;mso-position-horizontal:absolute;mso-position-horizontal-relative:text;mso-position-vertical:absolute;mso-position-vertical-relative:text;mso-width-percent:0;mso-height-percent:0;mso-width-relative:margin;mso-height-relative:margin;v-text-anchor:top" o:gfxdata="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" filled="f" stroked="f" strokeweight=".5pt">
                 <v:textbox>
                   <w:txbxContent>
                     <w:p>
@@ -4065,6 +5482,7 @@
       <w:r>
         <w:rPr>
           <w:noProof/>
+          <w:lang w:val="en-US" w:eastAsia="en-US"/>
         </w:rPr>
         <mc:AlternateContent>
           <mc:Choice Requires="wps">
@@ -4283,7 +5701,7 @@
           </mc:Choice>
           <mc:Fallback>
             <w:pict>
-              <v:shape id="Zone de texte 70" o:spid="_x0000_s1079" type="#_x0000_t202" style="position:absolute;margin-left:17.65pt;margin-top:57.3pt;width:21.3pt;height:21pt;z-index:251696128;visibility:visible;mso-wrap-style:square;mso-width-percent:0;mso-height-percent:0;mso-wrap-distance-left:9pt;mso-wrap-distance-top:0;mso-wrap-distance-right:9pt;mso-wrap-distance-bottom:0;mso-position-horizontal:absolute;mso-position-horizontal-relative:text;mso-position-vertical:absolute;mso-position-vertical-relative:text;mso-width-percent:0;mso-height-percent:0;mso-width-relative:margin;mso-height-relative:margin;v-text-anchor:top" o:gfxdata="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" filled="f" stroked="f" strokeweight=".5pt">
+              <v:shape id="Zone de texte 70" o:spid="_x0000_s1089" type="#_x0000_t202" style="position:absolute;margin-left:17.65pt;margin-top:57.3pt;width:21.3pt;height:21pt;z-index:251696128;visibility:visible;mso-wrap-style:square;mso-width-percent:0;mso-height-percent:0;mso-wrap-distance-left:9pt;mso-wrap-distance-top:0;mso-wrap-distance-right:9pt;mso-wrap-distance-bottom:0;mso-position-horizontal:absolute;mso-position-horizontal-relative:text;mso-position-vertical:absolute;mso-position-vertical-relative:text;mso-width-percent:0;mso-height-percent:0;mso-width-relative:margin;mso-height-relative:margin;v-text-anchor:top" o:gfxdata="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" filled="f" stroked="f" strokeweight=".5pt">
                 <v:textbox>
                   <w:txbxContent>
                     <w:p>
@@ -4447,6 +5865,7 @@
       <w:r>
         <w:rPr>
           <w:noProof/>
+          <w:lang w:val="en-US" w:eastAsia="en-US"/>
         </w:rPr>
         <mc:AlternateContent>
           <mc:Choice Requires="wps">
@@ -4665,7 +6084,7 @@
           </mc:Choice>
           <mc:Fallback>
             <w:pict>
-              <v:shape id="Zone de texte 71" o:spid="_x0000_s1080" type="#_x0000_t202" style="position:absolute;margin-left:17.65pt;margin-top:39.6pt;width:21.3pt;height:21pt;z-index:251698176;visibility:visible;mso-wrap-style:square;mso-width-percent:0;mso-height-percent:0;mso-wrap-distance-left:9pt;mso-wrap-distance-top:0;mso-wrap-distance-right:9pt;mso-wrap-distance-bottom:0;mso-position-horizontal:absolute;mso-position-horizontal-relative:text;mso-position-vertical:absolute;mso-position-vertical-relative:text;mso-width-percent:0;mso-height-percent:0;mso-width-relative:margin;mso-height-relative:margin;v-text-anchor:top" o:gfxdata="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" filled="f" stroked="f" strokeweight=".5pt">
+              <v:shape id="Zone de texte 71" o:spid="_x0000_s1090" type="#_x0000_t202" style="position:absolute;margin-left:17.65pt;margin-top:39.6pt;width:21.3pt;height:21pt;z-index:251698176;visibility:visible;mso-wrap-style:square;mso-width-percent:0;mso-height-percent:0;mso-wrap-distance-left:9pt;mso-wrap-distance-top:0;mso-wrap-distance-right:9pt;mso-wrap-distance-bottom:0;mso-position-horizontal:absolute;mso-position-horizontal-relative:text;mso-position-vertical:absolute;mso-position-vertical-relative:text;mso-width-percent:0;mso-height-percent:0;mso-width-relative:margin;mso-height-relative:margin;v-text-anchor:top" o:gfxdata="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" filled="f" stroked="f" strokeweight=".5pt">
                 <v:textbox>
                   <w:txbxContent>
                     <w:p>
@@ -4828,15 +6247,7 @@
     <w:p>
       <w:r>
         <w:tab/>
-        <w:t>Chance d’être utilisée : Enfin, il faut prendre en compte la position du joueur : en effet, si le joueur est en retard de point (</w:t>
-      </w:r>
-      <w:proofErr w:type="spellStart"/>
-      <w:r>
-        <w:t>valeurJoueur</w:t>
-      </w:r>
-      <w:proofErr w:type="spellEnd"/>
-      <w:r>
-        <w:t xml:space="preserve"> proche de  1), il y aura bien plus de chances qu’il joue rationnellement ! Dans le cas contraire, si le joueur est en train de gagner la partie, il y a plus de chance qu’il utilise une carte éloignée de la carte animale piochée.</w:t>
+        <w:t>Chance d’être utilisée : Enfin, il faut prendre en compte la position du joueur : en effet, si le joueur est en retard de point (valeurJoueur proche de  1), il y aura bien plus de chances qu’il joue rationnellement ! Dans le cas contraire, si le joueur est en train de gagner la partie, il y a plus de chance qu’il utilise une carte éloignée de la carte animale piochée.</w:t>
       </w:r>
     </w:p>
     <w:p>
@@ -4847,20 +6258,12 @@
         <w:t>Finalement, pour une combinaison de coups jouées, nous allons additionner les coefficients « chances d’être jouées » de chaque joueur afin d’obtenir les chances pour que les joueurs</w:t>
       </w:r>
       <w:r>
-        <w:t xml:space="preserve"> jouent la combinaison de carte : nous appelons cette valeur « </w:t>
-      </w:r>
-      <w:proofErr w:type="spellStart"/>
-      <w:r>
-        <w:t>chanceCombinaison</w:t>
-      </w:r>
-      <w:proofErr w:type="spellEnd"/>
-      <w:r>
-        <w:t> ».</w:t>
+        <w:t xml:space="preserve"> jouent la combinaison de carte : nous appelons cette valeur « chanceCombinaison ».</w:t>
       </w:r>
     </w:p>
     <w:p>
       <w:pPr>
-        <w:pStyle w:val="Paragraphedeliste"/>
+        <w:pStyle w:val="ListParagraph"/>
         <w:numPr>
           <w:ilvl w:val="0"/>
           <w:numId w:val="8"/>
@@ -4872,7 +6275,7 @@
     </w:p>
     <w:p>
       <w:pPr>
-        <w:pStyle w:val="Paragraphedeliste"/>
+        <w:pStyle w:val="ListParagraph"/>
         <w:ind w:left="1428"/>
       </w:pPr>
       <m:oMathPara>
@@ -4916,13 +6319,7 @@
                     <w:rPr>
                       <w:rFonts w:ascii="Cambria Math" w:hAnsi="Cambria Math"/>
                     </w:rPr>
-                    <m:t>chanceComb</m:t>
-                  </m:r>
-                  <m:r>
-                    <w:rPr>
-                      <w:rFonts w:ascii="Cambria Math" w:hAnsi="Cambria Math"/>
-                    </w:rPr>
-                    <m:t>inaison gagnantes</m:t>
+                    <m:t>chanceCombinaison gagnantes</m:t>
                   </m:r>
                 </m:e>
               </m:nary>
@@ -4961,12 +6358,7 @@
     <w:p>
       <w:r>
         <w:tab/>
-        <w:t>On obtient donc pour chaque carte de la main de l’IA une probabilité de victoire. On choisira donc la carte qui aura une probabilité de victoire la plus proche de la v</w:t>
-      </w:r>
-      <w:bookmarkStart w:id="0" w:name="_GoBack"/>
-      <w:bookmarkEnd w:id="0"/>
-      <w:r>
-        <w:t xml:space="preserve">olonté. </w:t>
+        <w:t xml:space="preserve">On obtient donc pour chaque carte de la main de l’IA une probabilité de victoire. On choisira donc la carte qui aura une probabilité de victoire la plus proche de la volonté. </w:t>
       </w:r>
     </w:p>
     <w:sectPr>
@@ -5922,11 +7314,11 @@
     <w:name w:val="Normal"/>
     <w:qFormat/>
   </w:style>
-  <w:style w:type="paragraph" w:styleId="Titre1">
+  <w:style w:type="paragraph" w:styleId="Heading1">
     <w:name w:val="heading 1"/>
     <w:basedOn w:val="Normal"/>
     <w:next w:val="Normal"/>
-    <w:link w:val="Titre1Car"/>
+    <w:link w:val="Heading1Char"/>
     <w:uiPriority w:val="9"/>
     <w:qFormat/>
     <w:rsid w:val="00926032"/>
@@ -5945,11 +7337,11 @@
       <w:szCs w:val="28"/>
     </w:rPr>
   </w:style>
-  <w:style w:type="paragraph" w:styleId="Titre2">
+  <w:style w:type="paragraph" w:styleId="Heading2">
     <w:name w:val="heading 2"/>
     <w:basedOn w:val="Normal"/>
     <w:next w:val="Normal"/>
-    <w:link w:val="Titre2Car"/>
+    <w:link w:val="Heading2Char"/>
     <w:uiPriority w:val="9"/>
     <w:unhideWhenUsed/>
     <w:qFormat/>
@@ -5969,11 +7361,11 @@
       <w:szCs w:val="26"/>
     </w:rPr>
   </w:style>
-  <w:style w:type="paragraph" w:styleId="Titre3">
+  <w:style w:type="paragraph" w:styleId="Heading3">
     <w:name w:val="heading 3"/>
     <w:basedOn w:val="Normal"/>
     <w:next w:val="Normal"/>
-    <w:link w:val="Titre3Car"/>
+    <w:link w:val="Heading3Char"/>
     <w:uiPriority w:val="9"/>
     <w:unhideWhenUsed/>
     <w:qFormat/>
@@ -5991,11 +7383,11 @@
       <w:color w:val="629DD1" w:themeColor="accent1"/>
     </w:rPr>
   </w:style>
-  <w:style w:type="paragraph" w:styleId="Titre4">
+  <w:style w:type="paragraph" w:styleId="Heading4">
     <w:name w:val="heading 4"/>
     <w:basedOn w:val="Normal"/>
     <w:next w:val="Normal"/>
-    <w:link w:val="Titre4Car"/>
+    <w:link w:val="Heading4Char"/>
     <w:uiPriority w:val="9"/>
     <w:unhideWhenUsed/>
     <w:qFormat/>
@@ -6015,13 +7407,13 @@
       <w:color w:val="629DD1" w:themeColor="accent1"/>
     </w:rPr>
   </w:style>
-  <w:style w:type="character" w:default="1" w:styleId="Policepardfaut">
+  <w:style w:type="character" w:default="1" w:styleId="DefaultParagraphFont">
     <w:name w:val="Default Paragraph Font"/>
     <w:uiPriority w:val="1"/>
     <w:semiHidden/>
     <w:unhideWhenUsed/>
   </w:style>
-  <w:style w:type="table" w:default="1" w:styleId="TableauNormal">
+  <w:style w:type="table" w:default="1" w:styleId="TableNormal">
     <w:name w:val="Normal Table"/>
     <w:uiPriority w:val="99"/>
     <w:semiHidden/>
@@ -6036,16 +7428,16 @@
       </w:tblCellMar>
     </w:tblPr>
   </w:style>
-  <w:style w:type="numbering" w:default="1" w:styleId="Aucuneliste">
+  <w:style w:type="numbering" w:default="1" w:styleId="NoList">
     <w:name w:val="No List"/>
     <w:uiPriority w:val="99"/>
     <w:semiHidden/>
     <w:unhideWhenUsed/>
   </w:style>
-  <w:style w:type="character" w:customStyle="1" w:styleId="Titre1Car">
-    <w:name w:val="Titre 1 Car"/>
-    <w:basedOn w:val="Policepardfaut"/>
-    <w:link w:val="Titre1"/>
+  <w:style w:type="character" w:customStyle="1" w:styleId="Heading1Char">
+    <w:name w:val="Heading 1 Char"/>
+    <w:basedOn w:val="DefaultParagraphFont"/>
+    <w:link w:val="Heading1"/>
     <w:uiPriority w:val="9"/>
     <w:rsid w:val="00926032"/>
     <w:rPr>
@@ -6057,11 +7449,11 @@
       <w:szCs w:val="28"/>
     </w:rPr>
   </w:style>
-  <w:style w:type="paragraph" w:styleId="Citationintense">
+  <w:style w:type="paragraph" w:styleId="IntenseQuote">
     <w:name w:val="Intense Quote"/>
     <w:basedOn w:val="Normal"/>
     <w:next w:val="Normal"/>
-    <w:link w:val="CitationintenseCar"/>
+    <w:link w:val="IntenseQuoteChar"/>
     <w:uiPriority w:val="30"/>
     <w:qFormat/>
     <w:rsid w:val="00926032"/>
@@ -6080,10 +7472,10 @@
       <w:color w:val="629DD1" w:themeColor="accent1"/>
     </w:rPr>
   </w:style>
-  <w:style w:type="character" w:customStyle="1" w:styleId="CitationintenseCar">
-    <w:name w:val="Citation intense Car"/>
-    <w:basedOn w:val="Policepardfaut"/>
-    <w:link w:val="Citationintense"/>
+  <w:style w:type="character" w:customStyle="1" w:styleId="IntenseQuoteChar">
+    <w:name w:val="Intense Quote Char"/>
+    <w:basedOn w:val="DefaultParagraphFont"/>
+    <w:link w:val="IntenseQuote"/>
     <w:uiPriority w:val="30"/>
     <w:rsid w:val="00926032"/>
     <w:rPr>
@@ -6094,11 +7486,11 @@
       <w:color w:val="629DD1" w:themeColor="accent1"/>
     </w:rPr>
   </w:style>
-  <w:style w:type="paragraph" w:styleId="Titre">
+  <w:style w:type="paragraph" w:styleId="Title">
     <w:name w:val="Title"/>
     <w:basedOn w:val="Normal"/>
     <w:next w:val="Normal"/>
-    <w:link w:val="TitreCar"/>
+    <w:link w:val="TitleChar"/>
     <w:uiPriority w:val="10"/>
     <w:qFormat/>
     <w:rsid w:val="00926032"/>
@@ -6118,10 +7510,10 @@
       <w:szCs w:val="52"/>
     </w:rPr>
   </w:style>
-  <w:style w:type="character" w:customStyle="1" w:styleId="TitreCar">
-    <w:name w:val="Titre Car"/>
-    <w:basedOn w:val="Policepardfaut"/>
-    <w:link w:val="Titre"/>
+  <w:style w:type="character" w:customStyle="1" w:styleId="TitleChar">
+    <w:name w:val="Title Char"/>
+    <w:basedOn w:val="DefaultParagraphFont"/>
+    <w:link w:val="Title"/>
     <w:uiPriority w:val="10"/>
     <w:rsid w:val="00926032"/>
     <w:rPr>
@@ -6133,10 +7525,10 @@
       <w:szCs w:val="52"/>
     </w:rPr>
   </w:style>
-  <w:style w:type="character" w:customStyle="1" w:styleId="Titre2Car">
-    <w:name w:val="Titre 2 Car"/>
-    <w:basedOn w:val="Policepardfaut"/>
-    <w:link w:val="Titre2"/>
+  <w:style w:type="character" w:customStyle="1" w:styleId="Heading2Char">
+    <w:name w:val="Heading 2 Char"/>
+    <w:basedOn w:val="DefaultParagraphFont"/>
+    <w:link w:val="Heading2"/>
     <w:uiPriority w:val="9"/>
     <w:rsid w:val="00942334"/>
     <w:rPr>
@@ -6148,7 +7540,7 @@
       <w:szCs w:val="26"/>
     </w:rPr>
   </w:style>
-  <w:style w:type="paragraph" w:styleId="Paragraphedeliste">
+  <w:style w:type="paragraph" w:styleId="ListParagraph">
     <w:name w:val="List Paragraph"/>
     <w:basedOn w:val="Normal"/>
     <w:uiPriority w:val="34"/>
@@ -6159,10 +7551,10 @@
       <w:contextualSpacing/>
     </w:pPr>
   </w:style>
-  <w:style w:type="character" w:customStyle="1" w:styleId="Titre3Car">
-    <w:name w:val="Titre 3 Car"/>
-    <w:basedOn w:val="Policepardfaut"/>
-    <w:link w:val="Titre3"/>
+  <w:style w:type="character" w:customStyle="1" w:styleId="Heading3Char">
+    <w:name w:val="Heading 3 Char"/>
+    <w:basedOn w:val="DefaultParagraphFont"/>
+    <w:link w:val="Heading3"/>
     <w:uiPriority w:val="9"/>
     <w:rsid w:val="00942334"/>
     <w:rPr>
@@ -6172,10 +7564,10 @@
       <w:color w:val="629DD1" w:themeColor="accent1"/>
     </w:rPr>
   </w:style>
-  <w:style w:type="character" w:customStyle="1" w:styleId="Titre4Car">
-    <w:name w:val="Titre 4 Car"/>
-    <w:basedOn w:val="Policepardfaut"/>
-    <w:link w:val="Titre4"/>
+  <w:style w:type="character" w:customStyle="1" w:styleId="Heading4Char">
+    <w:name w:val="Heading 4 Char"/>
+    <w:basedOn w:val="DefaultParagraphFont"/>
+    <w:link w:val="Heading4"/>
     <w:uiPriority w:val="9"/>
     <w:rsid w:val="0031666A"/>
     <w:rPr>
@@ -6187,10 +7579,10 @@
       <w:color w:val="629DD1" w:themeColor="accent1"/>
     </w:rPr>
   </w:style>
-  <w:style w:type="paragraph" w:styleId="Textedebulles">
+  <w:style w:type="paragraph" w:styleId="BalloonText">
     <w:name w:val="Balloon Text"/>
     <w:basedOn w:val="Normal"/>
-    <w:link w:val="TextedebullesCar"/>
+    <w:link w:val="BalloonTextChar"/>
     <w:uiPriority w:val="99"/>
     <w:semiHidden/>
     <w:unhideWhenUsed/>
@@ -6204,10 +7596,10 @@
       <w:szCs w:val="16"/>
     </w:rPr>
   </w:style>
-  <w:style w:type="character" w:customStyle="1" w:styleId="TextedebullesCar">
-    <w:name w:val="Texte de bulles Car"/>
-    <w:basedOn w:val="Policepardfaut"/>
-    <w:link w:val="Textedebulles"/>
+  <w:style w:type="character" w:customStyle="1" w:styleId="BalloonTextChar">
+    <w:name w:val="Balloon Text Char"/>
+    <w:basedOn w:val="DefaultParagraphFont"/>
+    <w:link w:val="BalloonText"/>
     <w:uiPriority w:val="99"/>
     <w:semiHidden/>
     <w:rsid w:val="00FC4503"/>
@@ -6217,9 +7609,9 @@
       <w:szCs w:val="16"/>
     </w:rPr>
   </w:style>
-  <w:style w:type="character" w:styleId="Textedelespacerserv">
+  <w:style w:type="character" w:styleId="PlaceholderText">
     <w:name w:val="Placeholder Text"/>
-    <w:basedOn w:val="Policepardfaut"/>
+    <w:basedOn w:val="DefaultParagraphFont"/>
     <w:uiPriority w:val="99"/>
     <w:semiHidden/>
     <w:rsid w:val="00E41DD1"/>
@@ -6390,11 +7782,11 @@
     <w:name w:val="Normal"/>
     <w:qFormat/>
   </w:style>
-  <w:style w:type="paragraph" w:styleId="Titre1">
+  <w:style w:type="paragraph" w:styleId="Heading1">
     <w:name w:val="heading 1"/>
     <w:basedOn w:val="Normal"/>
     <w:next w:val="Normal"/>
-    <w:link w:val="Titre1Car"/>
+    <w:link w:val="Heading1Char"/>
     <w:uiPriority w:val="9"/>
     <w:qFormat/>
     <w:rsid w:val="00926032"/>
@@ -6413,11 +7805,11 @@
       <w:szCs w:val="28"/>
     </w:rPr>
   </w:style>
-  <w:style w:type="paragraph" w:styleId="Titre2">
+  <w:style w:type="paragraph" w:styleId="Heading2">
     <w:name w:val="heading 2"/>
     <w:basedOn w:val="Normal"/>
     <w:next w:val="Normal"/>
-    <w:link w:val="Titre2Car"/>
+    <w:link w:val="Heading2Char"/>
     <w:uiPriority w:val="9"/>
     <w:unhideWhenUsed/>
     <w:qFormat/>
@@ -6437,11 +7829,11 @@
       <w:szCs w:val="26"/>
     </w:rPr>
   </w:style>
-  <w:style w:type="paragraph" w:styleId="Titre3">
+  <w:style w:type="paragraph" w:styleId="Heading3">
     <w:name w:val="heading 3"/>
     <w:basedOn w:val="Normal"/>
     <w:next w:val="Normal"/>
-    <w:link w:val="Titre3Car"/>
+    <w:link w:val="Heading3Char"/>
     <w:uiPriority w:val="9"/>
     <w:unhideWhenUsed/>
     <w:qFormat/>
@@ -6459,11 +7851,11 @@
       <w:color w:val="629DD1" w:themeColor="accent1"/>
     </w:rPr>
   </w:style>
-  <w:style w:type="paragraph" w:styleId="Titre4">
+  <w:style w:type="paragraph" w:styleId="Heading4">
     <w:name w:val="heading 4"/>
     <w:basedOn w:val="Normal"/>
     <w:next w:val="Normal"/>
-    <w:link w:val="Titre4Car"/>
+    <w:link w:val="Heading4Char"/>
     <w:uiPriority w:val="9"/>
     <w:unhideWhenUsed/>
     <w:qFormat/>
@@ -6483,13 +7875,13 @@
       <w:color w:val="629DD1" w:themeColor="accent1"/>
     </w:rPr>
   </w:style>
-  <w:style w:type="character" w:default="1" w:styleId="Policepardfaut">
+  <w:style w:type="character" w:default="1" w:styleId="DefaultParagraphFont">
     <w:name w:val="Default Paragraph Font"/>
     <w:uiPriority w:val="1"/>
     <w:semiHidden/>
     <w:unhideWhenUsed/>
   </w:style>
-  <w:style w:type="table" w:default="1" w:styleId="TableauNormal">
+  <w:style w:type="table" w:default="1" w:styleId="TableNormal">
     <w:name w:val="Normal Table"/>
     <w:uiPriority w:val="99"/>
     <w:semiHidden/>
@@ -6504,16 +7896,16 @@
       </w:tblCellMar>
     </w:tblPr>
   </w:style>
-  <w:style w:type="numbering" w:default="1" w:styleId="Aucuneliste">
+  <w:style w:type="numbering" w:default="1" w:styleId="NoList">
     <w:name w:val="No List"/>
     <w:uiPriority w:val="99"/>
     <w:semiHidden/>
     <w:unhideWhenUsed/>
   </w:style>
-  <w:style w:type="character" w:customStyle="1" w:styleId="Titre1Car">
-    <w:name w:val="Titre 1 Car"/>
-    <w:basedOn w:val="Policepardfaut"/>
-    <w:link w:val="Titre1"/>
+  <w:style w:type="character" w:customStyle="1" w:styleId="Heading1Char">
+    <w:name w:val="Heading 1 Char"/>
+    <w:basedOn w:val="DefaultParagraphFont"/>
+    <w:link w:val="Heading1"/>
     <w:uiPriority w:val="9"/>
     <w:rsid w:val="00926032"/>
     <w:rPr>
@@ -6525,11 +7917,11 @@
       <w:szCs w:val="28"/>
     </w:rPr>
   </w:style>
-  <w:style w:type="paragraph" w:styleId="Citationintense">
+  <w:style w:type="paragraph" w:styleId="IntenseQuote">
     <w:name w:val="Intense Quote"/>
     <w:basedOn w:val="Normal"/>
     <w:next w:val="Normal"/>
-    <w:link w:val="CitationintenseCar"/>
+    <w:link w:val="IntenseQuoteChar"/>
     <w:uiPriority w:val="30"/>
     <w:qFormat/>
     <w:rsid w:val="00926032"/>
@@ -6548,10 +7940,10 @@
       <w:color w:val="629DD1" w:themeColor="accent1"/>
     </w:rPr>
   </w:style>
-  <w:style w:type="character" w:customStyle="1" w:styleId="CitationintenseCar">
-    <w:name w:val="Citation intense Car"/>
-    <w:basedOn w:val="Policepardfaut"/>
-    <w:link w:val="Citationintense"/>
+  <w:style w:type="character" w:customStyle="1" w:styleId="IntenseQuoteChar">
+    <w:name w:val="Intense Quote Char"/>
+    <w:basedOn w:val="DefaultParagraphFont"/>
+    <w:link w:val="IntenseQuote"/>
     <w:uiPriority w:val="30"/>
     <w:rsid w:val="00926032"/>
     <w:rPr>
@@ -6562,11 +7954,11 @@
       <w:color w:val="629DD1" w:themeColor="accent1"/>
     </w:rPr>
   </w:style>
-  <w:style w:type="paragraph" w:styleId="Titre">
+  <w:style w:type="paragraph" w:styleId="Title">
     <w:name w:val="Title"/>
     <w:basedOn w:val="Normal"/>
     <w:next w:val="Normal"/>
-    <w:link w:val="TitreCar"/>
+    <w:link w:val="TitleChar"/>
     <w:uiPriority w:val="10"/>
     <w:qFormat/>
     <w:rsid w:val="00926032"/>
@@ -6586,10 +7978,10 @@
       <w:szCs w:val="52"/>
     </w:rPr>
   </w:style>
-  <w:style w:type="character" w:customStyle="1" w:styleId="TitreCar">
-    <w:name w:val="Titre Car"/>
-    <w:basedOn w:val="Policepardfaut"/>
-    <w:link w:val="Titre"/>
+  <w:style w:type="character" w:customStyle="1" w:styleId="TitleChar">
+    <w:name w:val="Title Char"/>
+    <w:basedOn w:val="DefaultParagraphFont"/>
+    <w:link w:val="Title"/>
     <w:uiPriority w:val="10"/>
     <w:rsid w:val="00926032"/>
     <w:rPr>
@@ -6601,10 +7993,10 @@
       <w:szCs w:val="52"/>
     </w:rPr>
   </w:style>
-  <w:style w:type="character" w:customStyle="1" w:styleId="Titre2Car">
-    <w:name w:val="Titre 2 Car"/>
-    <w:basedOn w:val="Policepardfaut"/>
-    <w:link w:val="Titre2"/>
+  <w:style w:type="character" w:customStyle="1" w:styleId="Heading2Char">
+    <w:name w:val="Heading 2 Char"/>
+    <w:basedOn w:val="DefaultParagraphFont"/>
+    <w:link w:val="Heading2"/>
     <w:uiPriority w:val="9"/>
     <w:rsid w:val="00942334"/>
     <w:rPr>
@@ -6616,7 +8008,7 @@
       <w:szCs w:val="26"/>
     </w:rPr>
   </w:style>
-  <w:style w:type="paragraph" w:styleId="Paragraphedeliste">
+  <w:style w:type="paragraph" w:styleId="ListParagraph">
     <w:name w:val="List Paragraph"/>
     <w:basedOn w:val="Normal"/>
     <w:uiPriority w:val="34"/>
@@ -6627,10 +8019,10 @@
       <w:contextualSpacing/>
     </w:pPr>
   </w:style>
-  <w:style w:type="character" w:customStyle="1" w:styleId="Titre3Car">
-    <w:name w:val="Titre 3 Car"/>
-    <w:basedOn w:val="Policepardfaut"/>
-    <w:link w:val="Titre3"/>
+  <w:style w:type="character" w:customStyle="1" w:styleId="Heading3Char">
+    <w:name w:val="Heading 3 Char"/>
+    <w:basedOn w:val="DefaultParagraphFont"/>
+    <w:link w:val="Heading3"/>
     <w:uiPriority w:val="9"/>
     <w:rsid w:val="00942334"/>
     <w:rPr>
@@ -6640,10 +8032,10 @@
       <w:color w:val="629DD1" w:themeColor="accent1"/>
     </w:rPr>
   </w:style>
-  <w:style w:type="character" w:customStyle="1" w:styleId="Titre4Car">
-    <w:name w:val="Titre 4 Car"/>
-    <w:basedOn w:val="Policepardfaut"/>
-    <w:link w:val="Titre4"/>
+  <w:style w:type="character" w:customStyle="1" w:styleId="Heading4Char">
+    <w:name w:val="Heading 4 Char"/>
+    <w:basedOn w:val="DefaultParagraphFont"/>
+    <w:link w:val="Heading4"/>
     <w:uiPriority w:val="9"/>
     <w:rsid w:val="0031666A"/>
     <w:rPr>
@@ -6655,10 +8047,10 @@
       <w:color w:val="629DD1" w:themeColor="accent1"/>
     </w:rPr>
   </w:style>
-  <w:style w:type="paragraph" w:styleId="Textedebulles">
+  <w:style w:type="paragraph" w:styleId="BalloonText">
     <w:name w:val="Balloon Text"/>
     <w:basedOn w:val="Normal"/>
-    <w:link w:val="TextedebullesCar"/>
+    <w:link w:val="BalloonTextChar"/>
     <w:uiPriority w:val="99"/>
     <w:semiHidden/>
     <w:unhideWhenUsed/>
@@ -6672,10 +8064,10 @@
       <w:szCs w:val="16"/>
     </w:rPr>
   </w:style>
-  <w:style w:type="character" w:customStyle="1" w:styleId="TextedebullesCar">
-    <w:name w:val="Texte de bulles Car"/>
-    <w:basedOn w:val="Policepardfaut"/>
-    <w:link w:val="Textedebulles"/>
+  <w:style w:type="character" w:customStyle="1" w:styleId="BalloonTextChar">
+    <w:name w:val="Balloon Text Char"/>
+    <w:basedOn w:val="DefaultParagraphFont"/>
+    <w:link w:val="BalloonText"/>
     <w:uiPriority w:val="99"/>
     <w:semiHidden/>
     <w:rsid w:val="00FC4503"/>
@@ -6685,9 +8077,9 @@
       <w:szCs w:val="16"/>
     </w:rPr>
   </w:style>
-  <w:style w:type="character" w:styleId="Textedelespacerserv">
+  <w:style w:type="character" w:styleId="PlaceholderText">
     <w:name w:val="Placeholder Text"/>
-    <w:basedOn w:val="Policepardfaut"/>
+    <w:basedOn w:val="DefaultParagraphFont"/>
     <w:uiPriority w:val="99"/>
     <w:semiHidden/>
     <w:rsid w:val="00E41DD1"/>

</xml_diff>